<commit_message>
Report Regression and Cnn
</commit_message>
<xml_diff>
--- a/Homework 1/HW1 Ivancich Stefano 1227846.docx
+++ b/Homework 1/HW1 Ivancich Stefano 1227846.docx
@@ -55,6 +55,15 @@
         </w:rPr>
         <w:t>Neural Network and deep learning</w:t>
       </w:r>
+      <w:r>
+        <w:rPr>
+          <w:b/>
+          <w:bCs/>
+          <w:sz w:val="36"/>
+          <w:szCs w:val="36"/>
+        </w:rPr>
+        <w:t xml:space="preserve"> course 2020/21</w:t>
+      </w:r>
     </w:p>
     <w:p>
       <w:pPr>
@@ -90,35 +99,25 @@
     <w:p>
       <w:pPr>
         <w:pStyle w:val="Nessunaspaziatura"/>
-        <w:jc w:val="both"/>
-        <w:rPr>
-          <w:sz w:val="24"/>
-          <w:szCs w:val="24"/>
-        </w:rPr>
-      </w:pPr>
-    </w:p>
-    <w:p>
-      <w:pPr>
-        <w:pStyle w:val="Nessunaspaziatura"/>
         <w:numPr>
           <w:ilvl w:val="0"/>
-          <w:numId w:val="1"/>
+          <w:numId w:val="4"/>
         </w:numPr>
-        <w:jc w:val="both"/>
+        <w:jc w:val="center"/>
         <w:outlineLvl w:val="0"/>
         <w:rPr>
           <w:b/>
           <w:bCs/>
-          <w:sz w:val="32"/>
-          <w:szCs w:val="32"/>
+          <w:sz w:val="44"/>
+          <w:szCs w:val="44"/>
         </w:rPr>
       </w:pPr>
       <w:r>
         <w:rPr>
           <w:b/>
           <w:bCs/>
-          <w:sz w:val="32"/>
-          <w:szCs w:val="32"/>
+          <w:sz w:val="44"/>
+          <w:szCs w:val="44"/>
         </w:rPr>
         <w:t>Regression Task</w:t>
       </w:r>
@@ -168,7 +167,7 @@
               <w:sz w:val="24"/>
               <w:szCs w:val="24"/>
             </w:rPr>
-            <m:t>f:</m:t>
+            <m:t>f</m:t>
           </m:r>
           <m:r>
             <m:rPr>
@@ -179,7 +178,7 @@
               <w:sz w:val="24"/>
               <w:szCs w:val="24"/>
             </w:rPr>
-            <m:t>R→R</m:t>
+            <m:t>:R→R</m:t>
           </m:r>
         </m:oMath>
       </m:oMathPara>
@@ -331,21 +330,7 @@
           <w:sz w:val="24"/>
           <w:szCs w:val="24"/>
         </w:rPr>
-        <w:t xml:space="preserve"> </w:t>
-      </w:r>
-      <w:r>
-        <w:rPr>
-          <w:sz w:val="24"/>
-          <w:szCs w:val="24"/>
-        </w:rPr>
-        <w:t>noisy measure</w:t>
-      </w:r>
-      <w:r>
-        <w:rPr>
-          <w:sz w:val="24"/>
-          <w:szCs w:val="24"/>
-        </w:rPr>
-        <w:t xml:space="preserve"> from the target function.</w:t>
+        <w:t xml:space="preserve"> noisy measure from the target function.</w:t>
       </w:r>
     </w:p>
     <w:p>
@@ -427,6 +412,1951 @@
         <w:pStyle w:val="Nessunaspaziatura"/>
         <w:jc w:val="both"/>
         <w:rPr>
+          <w:rFonts w:eastAsiaTheme="minorEastAsia"/>
+          <w:sz w:val="24"/>
+          <w:szCs w:val="24"/>
+        </w:rPr>
+      </w:pPr>
+      <w:r>
+        <w:rPr>
+          <w:sz w:val="24"/>
+          <w:szCs w:val="24"/>
+        </w:rPr>
+        <w:t>The training set its composed of only 100 points</w:t>
+      </w:r>
+      <w:r>
+        <w:rPr>
+          <w:sz w:val="24"/>
+          <w:szCs w:val="24"/>
+        </w:rPr>
+        <w:t xml:space="preserve"> in the range of </w:t>
+      </w:r>
+      <m:oMath>
+        <m:d>
+          <m:dPr>
+            <m:ctrlPr>
+              <w:rPr>
+                <w:rFonts w:ascii="Cambria Math" w:hAnsi="Cambria Math"/>
+                <w:i/>
+                <w:sz w:val="24"/>
+                <w:szCs w:val="24"/>
+              </w:rPr>
+            </m:ctrlPr>
+          </m:dPr>
+          <m:e>
+            <m:r>
+              <w:rPr>
+                <w:rFonts w:ascii="Cambria Math" w:hAnsi="Cambria Math"/>
+                <w:sz w:val="24"/>
+                <w:szCs w:val="24"/>
+              </w:rPr>
+              <m:t>-4.92,4.97</m:t>
+            </m:r>
+          </m:e>
+        </m:d>
+      </m:oMath>
+      <w:r>
+        <w:rPr>
+          <w:rFonts w:eastAsiaTheme="minorEastAsia"/>
+          <w:sz w:val="24"/>
+          <w:szCs w:val="24"/>
+        </w:rPr>
+        <w:t xml:space="preserve"> for the </w:t>
+      </w:r>
+      <m:oMath>
+        <m:r>
+          <w:rPr>
+            <w:rFonts w:ascii="Cambria Math" w:eastAsiaTheme="minorEastAsia" w:hAnsi="Cambria Math"/>
+            <w:sz w:val="24"/>
+            <w:szCs w:val="24"/>
+          </w:rPr>
+          <m:t>x</m:t>
+        </m:r>
+      </m:oMath>
+      <w:r>
+        <w:rPr>
+          <w:rFonts w:eastAsiaTheme="minorEastAsia"/>
+          <w:sz w:val="24"/>
+          <w:szCs w:val="24"/>
+        </w:rPr>
+        <w:t xml:space="preserve"> coordinate and </w:t>
+      </w:r>
+      <m:oMath>
+        <m:d>
+          <m:dPr>
+            <m:ctrlPr>
+              <w:rPr>
+                <w:rFonts w:ascii="Cambria Math" w:eastAsiaTheme="minorEastAsia" w:hAnsi="Cambria Math"/>
+                <w:i/>
+                <w:sz w:val="24"/>
+                <w:szCs w:val="24"/>
+              </w:rPr>
+            </m:ctrlPr>
+          </m:dPr>
+          <m:e>
+            <m:r>
+              <w:rPr>
+                <w:rFonts w:ascii="Cambria Math" w:eastAsiaTheme="minorEastAsia" w:hAnsi="Cambria Math"/>
+                <w:sz w:val="24"/>
+                <w:szCs w:val="24"/>
+              </w:rPr>
+              <m:t>-3.74</m:t>
+            </m:r>
+            <m:r>
+              <w:rPr>
+                <w:rFonts w:ascii="Cambria Math" w:eastAsiaTheme="minorEastAsia" w:hAnsi="Cambria Math"/>
+                <w:sz w:val="24"/>
+                <w:szCs w:val="24"/>
+              </w:rPr>
+              <m:t>,7.19</m:t>
+            </m:r>
+          </m:e>
+        </m:d>
+      </m:oMath>
+      <w:r>
+        <w:rPr>
+          <w:rFonts w:eastAsiaTheme="minorEastAsia"/>
+          <w:sz w:val="24"/>
+          <w:szCs w:val="24"/>
+        </w:rPr>
+        <w:t xml:space="preserve"> for the </w:t>
+      </w:r>
+      <m:oMath>
+        <m:r>
+          <w:rPr>
+            <w:rFonts w:ascii="Cambria Math" w:eastAsiaTheme="minorEastAsia" w:hAnsi="Cambria Math"/>
+            <w:sz w:val="24"/>
+            <w:szCs w:val="24"/>
+          </w:rPr>
+          <m:t>y</m:t>
+        </m:r>
+      </m:oMath>
+      <w:r>
+        <w:rPr>
+          <w:rFonts w:eastAsiaTheme="minorEastAsia"/>
+          <w:sz w:val="24"/>
+          <w:szCs w:val="24"/>
+        </w:rPr>
+        <w:t xml:space="preserve"> coordinate.</w:t>
+      </w:r>
+    </w:p>
+    <w:p>
+      <w:pPr>
+        <w:pStyle w:val="Nessunaspaziatura"/>
+        <w:jc w:val="both"/>
+        <w:rPr>
+          <w:sz w:val="24"/>
+          <w:szCs w:val="24"/>
+        </w:rPr>
+      </w:pPr>
+      <w:r>
+        <w:rPr>
+          <w:rFonts w:eastAsiaTheme="minorEastAsia"/>
+          <w:sz w:val="24"/>
+          <w:szCs w:val="24"/>
+        </w:rPr>
+        <w:t>This</w:t>
+      </w:r>
+      <w:r>
+        <w:rPr>
+          <w:rFonts w:eastAsiaTheme="minorEastAsia"/>
+          <w:sz w:val="24"/>
+          <w:szCs w:val="24"/>
+        </w:rPr>
+        <w:t xml:space="preserve"> information tell us that we probably have to use cross validation because the training set is </w:t>
+      </w:r>
+      <w:r>
+        <w:rPr>
+          <w:rFonts w:eastAsiaTheme="minorEastAsia"/>
+          <w:sz w:val="24"/>
+          <w:szCs w:val="24"/>
+        </w:rPr>
+        <w:t xml:space="preserve">very </w:t>
+      </w:r>
+      <w:r>
+        <w:rPr>
+          <w:rFonts w:eastAsiaTheme="minorEastAsia"/>
+          <w:sz w:val="24"/>
+          <w:szCs w:val="24"/>
+        </w:rPr>
+        <w:t>small</w:t>
+      </w:r>
+      <w:r>
+        <w:rPr>
+          <w:rFonts w:eastAsiaTheme="minorEastAsia"/>
+          <w:sz w:val="24"/>
+          <w:szCs w:val="24"/>
+        </w:rPr>
+        <w:t xml:space="preserve"> and that</w:t>
+      </w:r>
+      <w:r>
+        <w:rPr>
+          <w:rFonts w:eastAsiaTheme="minorEastAsia"/>
+          <w:sz w:val="24"/>
+          <w:szCs w:val="24"/>
+        </w:rPr>
+        <w:t xml:space="preserve"> we can’t use </w:t>
+      </w:r>
+      <w:r>
+        <w:rPr>
+          <w:rFonts w:eastAsiaTheme="minorEastAsia"/>
+          <w:sz w:val="24"/>
+          <w:szCs w:val="24"/>
+        </w:rPr>
+        <w:t xml:space="preserve">tanh or sigmoid as activation functions in the output layer of the network </w:t>
+      </w:r>
+      <w:r>
+        <w:rPr>
+          <w:rFonts w:eastAsiaTheme="minorEastAsia"/>
+          <w:sz w:val="24"/>
+          <w:szCs w:val="24"/>
+        </w:rPr>
+        <w:t>because</w:t>
+      </w:r>
+      <w:r>
+        <w:rPr>
+          <w:rFonts w:eastAsiaTheme="minorEastAsia"/>
+          <w:sz w:val="24"/>
+          <w:szCs w:val="24"/>
+        </w:rPr>
+        <w:t xml:space="preserve"> the output can be grater than 1.</w:t>
+      </w:r>
+    </w:p>
+    <w:p>
+      <w:pPr>
+        <w:pStyle w:val="Nessunaspaziatura"/>
+        <w:jc w:val="both"/>
+        <w:rPr>
+          <w:sz w:val="24"/>
+          <w:szCs w:val="24"/>
+        </w:rPr>
+      </w:pPr>
+      <w:r>
+        <w:rPr>
+          <w:sz w:val="24"/>
+          <w:szCs w:val="24"/>
+        </w:rPr>
+        <w:t>This was the training set given:</w:t>
+      </w:r>
+    </w:p>
+    <w:p>
+      <w:pPr>
+        <w:pStyle w:val="Nessunaspaziatura"/>
+        <w:jc w:val="center"/>
+        <w:rPr>
+          <w:sz w:val="24"/>
+          <w:szCs w:val="24"/>
+        </w:rPr>
+      </w:pPr>
+      <w:r>
+        <w:rPr>
+          <w:noProof/>
+        </w:rPr>
+        <w:drawing>
+          <wp:inline distT="0" distB="0" distL="0" distR="0" wp14:anchorId="76319143" wp14:editId="4B666C20">
+            <wp:extent cx="3250612" cy="2144027"/>
+            <wp:effectExtent l="0" t="0" r="6985" b="8890"/>
+            <wp:docPr id="1" name="Immagine 1"/>
+            <wp:cNvGraphicFramePr>
+              <a:graphicFrameLocks xmlns:a="http://schemas.openxmlformats.org/drawingml/2006/main" noChangeAspect="1"/>
+            </wp:cNvGraphicFramePr>
+            <a:graphic xmlns:a="http://schemas.openxmlformats.org/drawingml/2006/main">
+              <a:graphicData uri="http://schemas.openxmlformats.org/drawingml/2006/picture">
+                <pic:pic xmlns:pic="http://schemas.openxmlformats.org/drawingml/2006/picture">
+                  <pic:nvPicPr>
+                    <pic:cNvPr id="1" name=""/>
+                    <pic:cNvPicPr/>
+                  </pic:nvPicPr>
+                  <pic:blipFill>
+                    <a:blip r:embed="rId8"/>
+                    <a:stretch>
+                      <a:fillRect/>
+                    </a:stretch>
+                  </pic:blipFill>
+                  <pic:spPr>
+                    <a:xfrm>
+                      <a:off x="0" y="0"/>
+                      <a:ext cx="3286512" cy="2167706"/>
+                    </a:xfrm>
+                    <a:prstGeom prst="rect">
+                      <a:avLst/>
+                    </a:prstGeom>
+                  </pic:spPr>
+                </pic:pic>
+              </a:graphicData>
+            </a:graphic>
+          </wp:inline>
+        </w:drawing>
+      </w:r>
+    </w:p>
+    <w:p>
+      <w:pPr>
+        <w:pStyle w:val="Nessunaspaziatura"/>
+        <w:jc w:val="both"/>
+        <w:rPr>
+          <w:sz w:val="24"/>
+          <w:szCs w:val="24"/>
+        </w:rPr>
+      </w:pPr>
+    </w:p>
+    <w:p>
+      <w:pPr>
+        <w:pStyle w:val="Nessunaspaziatura"/>
+        <w:tabs>
+          <w:tab w:val="left" w:pos="3920"/>
+        </w:tabs>
+        <w:jc w:val="both"/>
+        <w:rPr>
+          <w:sz w:val="24"/>
+          <w:szCs w:val="24"/>
+        </w:rPr>
+      </w:pPr>
+      <w:r>
+        <w:rPr>
+          <w:sz w:val="24"/>
+          <w:szCs w:val="24"/>
+        </w:rPr>
+        <w:t>We choose to use a network</w:t>
+      </w:r>
+      <w:r>
+        <w:rPr>
+          <w:sz w:val="24"/>
+          <w:szCs w:val="24"/>
+        </w:rPr>
+        <w:t xml:space="preserve"> with </w:t>
+      </w:r>
+      <w:r>
+        <w:rPr>
+          <w:sz w:val="24"/>
+          <w:szCs w:val="24"/>
+        </w:rPr>
+        <w:t>2</w:t>
+      </w:r>
+      <w:r>
+        <w:rPr>
+          <w:sz w:val="24"/>
+          <w:szCs w:val="24"/>
+        </w:rPr>
+        <w:t xml:space="preserve"> fully connected layers</w:t>
+      </w:r>
+      <w:r>
+        <w:rPr>
+          <w:sz w:val="24"/>
+          <w:szCs w:val="24"/>
+        </w:rPr>
+        <w:t>.</w:t>
+      </w:r>
+    </w:p>
+    <w:p>
+      <w:pPr>
+        <w:pStyle w:val="Nessunaspaziatura"/>
+        <w:jc w:val="both"/>
+        <w:rPr>
+          <w:sz w:val="24"/>
+          <w:szCs w:val="24"/>
+        </w:rPr>
+      </w:pPr>
+      <w:r>
+        <w:rPr>
+          <w:sz w:val="24"/>
+          <w:szCs w:val="24"/>
+        </w:rPr>
+        <w:t>A grid search of the</w:t>
+      </w:r>
+      <w:r>
+        <w:rPr>
+          <w:sz w:val="24"/>
+          <w:szCs w:val="24"/>
+        </w:rPr>
+        <w:t xml:space="preserve"> following</w:t>
+      </w:r>
+      <w:r>
+        <w:rPr>
+          <w:sz w:val="24"/>
+          <w:szCs w:val="24"/>
+        </w:rPr>
+        <w:t xml:space="preserve"> hyperparameters with a c</w:t>
+      </w:r>
+      <w:r>
+        <w:rPr>
+          <w:sz w:val="24"/>
+          <w:szCs w:val="24"/>
+        </w:rPr>
+        <w:t>ross fold validation of 3 folds</w:t>
+      </w:r>
+      <w:r>
+        <w:rPr>
+          <w:sz w:val="24"/>
+          <w:szCs w:val="24"/>
+        </w:rPr>
+        <w:t xml:space="preserve"> was ran:</w:t>
+      </w:r>
+    </w:p>
+    <w:p>
+      <w:pPr>
+        <w:pStyle w:val="Nessunaspaziatura"/>
+        <w:numPr>
+          <w:ilvl w:val="0"/>
+          <w:numId w:val="2"/>
+        </w:numPr>
+        <w:jc w:val="both"/>
+        <w:rPr>
+          <w:sz w:val="24"/>
+          <w:szCs w:val="24"/>
+        </w:rPr>
+      </w:pPr>
+      <w:r>
+        <w:rPr>
+          <w:b/>
+          <w:bCs/>
+          <w:sz w:val="24"/>
+          <w:szCs w:val="24"/>
+        </w:rPr>
+        <w:t>First layer number of neurons:</w:t>
+      </w:r>
+      <w:r>
+        <w:rPr>
+          <w:sz w:val="24"/>
+          <w:szCs w:val="24"/>
+        </w:rPr>
+        <w:t xml:space="preserve"> 8, 16, 32, 48</w:t>
+      </w:r>
+    </w:p>
+    <w:p>
+      <w:pPr>
+        <w:pStyle w:val="Nessunaspaziatura"/>
+        <w:numPr>
+          <w:ilvl w:val="0"/>
+          <w:numId w:val="2"/>
+        </w:numPr>
+        <w:jc w:val="both"/>
+        <w:rPr>
+          <w:sz w:val="24"/>
+          <w:szCs w:val="24"/>
+        </w:rPr>
+      </w:pPr>
+      <w:r>
+        <w:rPr>
+          <w:b/>
+          <w:bCs/>
+          <w:sz w:val="24"/>
+          <w:szCs w:val="24"/>
+        </w:rPr>
+        <w:t>Second layer number of neurons:</w:t>
+      </w:r>
+      <w:r>
+        <w:rPr>
+          <w:sz w:val="24"/>
+          <w:szCs w:val="24"/>
+        </w:rPr>
+        <w:t xml:space="preserve"> </w:t>
+      </w:r>
+      <w:r>
+        <w:rPr>
+          <w:sz w:val="24"/>
+          <w:szCs w:val="24"/>
+        </w:rPr>
+        <w:t>8, 16, 32, 48</w:t>
+      </w:r>
+    </w:p>
+    <w:p>
+      <w:pPr>
+        <w:pStyle w:val="Nessunaspaziatura"/>
+        <w:numPr>
+          <w:ilvl w:val="0"/>
+          <w:numId w:val="2"/>
+        </w:numPr>
+        <w:jc w:val="both"/>
+        <w:rPr>
+          <w:sz w:val="24"/>
+          <w:szCs w:val="24"/>
+        </w:rPr>
+      </w:pPr>
+      <w:r>
+        <w:rPr>
+          <w:b/>
+          <w:bCs/>
+          <w:sz w:val="24"/>
+          <w:szCs w:val="24"/>
+        </w:rPr>
+        <w:t>Layers activation:</w:t>
+      </w:r>
+      <w:r>
+        <w:rPr>
+          <w:sz w:val="24"/>
+          <w:szCs w:val="24"/>
+        </w:rPr>
+        <w:t xml:space="preserve"> ReLu</w:t>
+      </w:r>
+      <w:r>
+        <w:rPr>
+          <w:sz w:val="24"/>
+          <w:szCs w:val="24"/>
+        </w:rPr>
+        <w:t xml:space="preserve"> or no activation</w:t>
+      </w:r>
+      <w:r>
+        <w:rPr>
+          <w:sz w:val="24"/>
+          <w:szCs w:val="24"/>
+        </w:rPr>
+        <w:t xml:space="preserve"> (</w:t>
+      </w:r>
+      <w:r>
+        <w:rPr>
+          <w:sz w:val="24"/>
+          <w:szCs w:val="24"/>
+        </w:rPr>
+        <w:t>because the output can be grater that 1 so we can’t use sigmoid</w:t>
+      </w:r>
+      <w:r>
+        <w:rPr>
+          <w:sz w:val="24"/>
+          <w:szCs w:val="24"/>
+        </w:rPr>
+        <w:t xml:space="preserve"> in the last layer</w:t>
+      </w:r>
+      <w:r>
+        <w:rPr>
+          <w:sz w:val="24"/>
+          <w:szCs w:val="24"/>
+        </w:rPr>
+        <w:t>)</w:t>
+      </w:r>
+    </w:p>
+    <w:p>
+      <w:pPr>
+        <w:pStyle w:val="Nessunaspaziatura"/>
+        <w:numPr>
+          <w:ilvl w:val="0"/>
+          <w:numId w:val="2"/>
+        </w:numPr>
+        <w:jc w:val="both"/>
+        <w:rPr>
+          <w:sz w:val="24"/>
+          <w:szCs w:val="24"/>
+        </w:rPr>
+      </w:pPr>
+      <w:r>
+        <w:rPr>
+          <w:b/>
+          <w:bCs/>
+          <w:sz w:val="24"/>
+          <w:szCs w:val="24"/>
+        </w:rPr>
+        <w:t>Optimizer:</w:t>
+      </w:r>
+      <w:r>
+        <w:rPr>
+          <w:sz w:val="24"/>
+          <w:szCs w:val="24"/>
+        </w:rPr>
+        <w:t xml:space="preserve"> Adam</w:t>
+      </w:r>
+    </w:p>
+    <w:p>
+      <w:pPr>
+        <w:pStyle w:val="Nessunaspaziatura"/>
+        <w:numPr>
+          <w:ilvl w:val="0"/>
+          <w:numId w:val="2"/>
+        </w:numPr>
+        <w:jc w:val="both"/>
+        <w:rPr>
+          <w:sz w:val="24"/>
+          <w:szCs w:val="24"/>
+        </w:rPr>
+      </w:pPr>
+      <w:r>
+        <w:rPr>
+          <w:b/>
+          <w:bCs/>
+          <w:sz w:val="24"/>
+          <w:szCs w:val="24"/>
+        </w:rPr>
+        <w:t>Learning rates:</w:t>
+      </w:r>
+      <w:r>
+        <w:rPr>
+          <w:sz w:val="24"/>
+          <w:szCs w:val="24"/>
+        </w:rPr>
+        <w:t xml:space="preserve"> 0.1, 0.01, 0.001</w:t>
+      </w:r>
+    </w:p>
+    <w:p>
+      <w:pPr>
+        <w:pStyle w:val="Nessunaspaziatura"/>
+        <w:numPr>
+          <w:ilvl w:val="0"/>
+          <w:numId w:val="2"/>
+        </w:numPr>
+        <w:jc w:val="both"/>
+        <w:rPr>
+          <w:sz w:val="24"/>
+          <w:szCs w:val="24"/>
+        </w:rPr>
+      </w:pPr>
+      <w:r>
+        <w:rPr>
+          <w:b/>
+          <w:bCs/>
+          <w:sz w:val="24"/>
+          <w:szCs w:val="24"/>
+        </w:rPr>
+        <w:t>Regularization:</w:t>
+      </w:r>
+      <w:r>
+        <w:rPr>
+          <w:sz w:val="24"/>
+          <w:szCs w:val="24"/>
+        </w:rPr>
+        <w:t xml:space="preserve"> "L2" with</w:t>
+      </w:r>
+      <w:r>
+        <w:rPr>
+          <w:sz w:val="24"/>
+          <w:szCs w:val="24"/>
+        </w:rPr>
+        <w:t xml:space="preserve"> values </w:t>
+      </w:r>
+      <w:r>
+        <w:rPr>
+          <w:sz w:val="24"/>
+          <w:szCs w:val="24"/>
+        </w:rPr>
+        <w:t xml:space="preserve">0, </w:t>
+      </w:r>
+      <w:r>
+        <w:rPr>
+          <w:sz w:val="24"/>
+          <w:szCs w:val="24"/>
+        </w:rPr>
+        <w:t>1e-3, 1e-4, 1e-5</w:t>
+      </w:r>
+    </w:p>
+    <w:p>
+      <w:pPr>
+        <w:pStyle w:val="Nessunaspaziatura"/>
+        <w:numPr>
+          <w:ilvl w:val="0"/>
+          <w:numId w:val="2"/>
+        </w:numPr>
+        <w:jc w:val="both"/>
+        <w:rPr>
+          <w:sz w:val="24"/>
+          <w:szCs w:val="24"/>
+        </w:rPr>
+      </w:pPr>
+      <w:r>
+        <w:rPr>
+          <w:b/>
+          <w:bCs/>
+          <w:sz w:val="24"/>
+          <w:szCs w:val="24"/>
+        </w:rPr>
+        <w:t>Max epochs:</w:t>
+      </w:r>
+      <w:r>
+        <w:rPr>
+          <w:sz w:val="24"/>
+          <w:szCs w:val="24"/>
+        </w:rPr>
+        <w:t xml:space="preserve"> </w:t>
+      </w:r>
+      <w:r>
+        <w:rPr>
+          <w:sz w:val="24"/>
+          <w:szCs w:val="24"/>
+        </w:rPr>
+        <w:t>3000</w:t>
+      </w:r>
+      <w:r>
+        <w:rPr>
+          <w:sz w:val="24"/>
+          <w:szCs w:val="24"/>
+        </w:rPr>
+        <w:t xml:space="preserve"> (we </w:t>
+      </w:r>
+      <w:r>
+        <w:rPr>
+          <w:sz w:val="24"/>
+          <w:szCs w:val="24"/>
+        </w:rPr>
+        <w:t>did not</w:t>
+      </w:r>
+      <w:r>
+        <w:rPr>
+          <w:sz w:val="24"/>
+          <w:szCs w:val="24"/>
+        </w:rPr>
+        <w:t xml:space="preserve"> choose to tune this value, because the early stopping will take care of it)</w:t>
+      </w:r>
+    </w:p>
+    <w:p>
+      <w:pPr>
+        <w:pStyle w:val="Nessunaspaziatura"/>
+        <w:numPr>
+          <w:ilvl w:val="0"/>
+          <w:numId w:val="2"/>
+        </w:numPr>
+        <w:jc w:val="both"/>
+        <w:rPr>
+          <w:sz w:val="24"/>
+          <w:szCs w:val="24"/>
+        </w:rPr>
+      </w:pPr>
+      <w:r>
+        <w:rPr>
+          <w:b/>
+          <w:bCs/>
+          <w:sz w:val="24"/>
+          <w:szCs w:val="24"/>
+        </w:rPr>
+        <w:t>Early stopping:</w:t>
+      </w:r>
+      <w:r>
+        <w:rPr>
+          <w:sz w:val="24"/>
+          <w:szCs w:val="24"/>
+        </w:rPr>
+        <w:t xml:space="preserve"> 100 epochs without improvement</w:t>
+      </w:r>
+    </w:p>
+    <w:p>
+      <w:pPr>
+        <w:pStyle w:val="Nessunaspaziatura"/>
+        <w:jc w:val="both"/>
+        <w:rPr>
+          <w:sz w:val="24"/>
+          <w:szCs w:val="24"/>
+        </w:rPr>
+      </w:pPr>
+      <w:r>
+        <w:rPr>
+          <w:sz w:val="24"/>
+          <w:szCs w:val="24"/>
+        </w:rPr>
+        <w:t xml:space="preserve">The validation errors of all training were </w:t>
+      </w:r>
+      <w:r>
+        <w:rPr>
+          <w:sz w:val="24"/>
+          <w:szCs w:val="24"/>
+        </w:rPr>
+        <w:t>saved,</w:t>
+      </w:r>
+      <w:r>
+        <w:rPr>
+          <w:sz w:val="24"/>
+          <w:szCs w:val="24"/>
+        </w:rPr>
+        <w:t xml:space="preserve"> and the "best network" was chosen to be that with</w:t>
+      </w:r>
+    </w:p>
+    <w:p>
+      <w:pPr>
+        <w:pStyle w:val="Nessunaspaziatura"/>
+        <w:jc w:val="both"/>
+        <w:rPr>
+          <w:sz w:val="24"/>
+          <w:szCs w:val="24"/>
+        </w:rPr>
+      </w:pPr>
+      <w:r>
+        <w:rPr>
+          <w:sz w:val="24"/>
+          <w:szCs w:val="24"/>
+        </w:rPr>
+        <w:t>smallest average validation error.</w:t>
+      </w:r>
+    </w:p>
+    <w:p>
+      <w:pPr>
+        <w:pStyle w:val="Nessunaspaziatura"/>
+        <w:jc w:val="both"/>
+        <w:rPr>
+          <w:sz w:val="24"/>
+          <w:szCs w:val="24"/>
+        </w:rPr>
+      </w:pPr>
+      <w:r>
+        <w:rPr>
+          <w:sz w:val="24"/>
+          <w:szCs w:val="24"/>
+        </w:rPr>
+        <w:lastRenderedPageBreak/>
+        <w:t xml:space="preserve">The best </w:t>
+      </w:r>
+      <w:r>
+        <w:rPr>
+          <w:sz w:val="24"/>
+          <w:szCs w:val="24"/>
+        </w:rPr>
+        <w:t>hyper</w:t>
+      </w:r>
+      <w:r>
+        <w:rPr>
+          <w:sz w:val="24"/>
+          <w:szCs w:val="24"/>
+        </w:rPr>
+        <w:t>parameters turned out to be:</w:t>
+      </w:r>
+    </w:p>
+    <w:p>
+      <w:pPr>
+        <w:pStyle w:val="Nessunaspaziatura"/>
+        <w:numPr>
+          <w:ilvl w:val="0"/>
+          <w:numId w:val="2"/>
+        </w:numPr>
+        <w:jc w:val="both"/>
+        <w:rPr>
+          <w:sz w:val="24"/>
+          <w:szCs w:val="24"/>
+        </w:rPr>
+      </w:pPr>
+      <w:r>
+        <w:rPr>
+          <w:b/>
+          <w:bCs/>
+          <w:sz w:val="24"/>
+          <w:szCs w:val="24"/>
+        </w:rPr>
+        <w:t>First layer number of neurons:</w:t>
+      </w:r>
+      <w:r>
+        <w:rPr>
+          <w:sz w:val="24"/>
+          <w:szCs w:val="24"/>
+        </w:rPr>
+        <w:t xml:space="preserve"> </w:t>
+      </w:r>
+      <w:r>
+        <w:rPr>
+          <w:sz w:val="24"/>
+          <w:szCs w:val="24"/>
+        </w:rPr>
+        <w:t>32</w:t>
+      </w:r>
+    </w:p>
+    <w:p>
+      <w:pPr>
+        <w:pStyle w:val="Nessunaspaziatura"/>
+        <w:numPr>
+          <w:ilvl w:val="0"/>
+          <w:numId w:val="2"/>
+        </w:numPr>
+        <w:jc w:val="both"/>
+        <w:rPr>
+          <w:sz w:val="24"/>
+          <w:szCs w:val="24"/>
+        </w:rPr>
+      </w:pPr>
+      <w:r>
+        <w:rPr>
+          <w:b/>
+          <w:bCs/>
+          <w:sz w:val="24"/>
+          <w:szCs w:val="24"/>
+        </w:rPr>
+        <w:t>Second layer number of neurons:</w:t>
+      </w:r>
+      <w:r>
+        <w:rPr>
+          <w:sz w:val="24"/>
+          <w:szCs w:val="24"/>
+        </w:rPr>
+        <w:t xml:space="preserve"> </w:t>
+      </w:r>
+      <w:r>
+        <w:rPr>
+          <w:sz w:val="24"/>
+          <w:szCs w:val="24"/>
+        </w:rPr>
+        <w:t>32</w:t>
+      </w:r>
+    </w:p>
+    <w:p>
+      <w:pPr>
+        <w:pStyle w:val="Nessunaspaziatura"/>
+        <w:numPr>
+          <w:ilvl w:val="0"/>
+          <w:numId w:val="2"/>
+        </w:numPr>
+        <w:jc w:val="both"/>
+        <w:rPr>
+          <w:sz w:val="24"/>
+          <w:szCs w:val="24"/>
+        </w:rPr>
+      </w:pPr>
+      <w:r>
+        <w:rPr>
+          <w:b/>
+          <w:bCs/>
+          <w:sz w:val="24"/>
+          <w:szCs w:val="24"/>
+        </w:rPr>
+        <w:t>Layers activation:</w:t>
+      </w:r>
+      <w:r>
+        <w:rPr>
+          <w:sz w:val="24"/>
+          <w:szCs w:val="24"/>
+        </w:rPr>
+        <w:t xml:space="preserve"> ReLu </w:t>
+      </w:r>
+      <w:r>
+        <w:rPr>
+          <w:sz w:val="24"/>
+          <w:szCs w:val="24"/>
+        </w:rPr>
+        <w:t>except</w:t>
+      </w:r>
+      <w:r>
+        <w:rPr>
+          <w:sz w:val="24"/>
+          <w:szCs w:val="24"/>
+        </w:rPr>
+        <w:t xml:space="preserve"> for the last layer that has no activation</w:t>
+      </w:r>
+    </w:p>
+    <w:p>
+      <w:pPr>
+        <w:pStyle w:val="Nessunaspaziatura"/>
+        <w:numPr>
+          <w:ilvl w:val="0"/>
+          <w:numId w:val="2"/>
+        </w:numPr>
+        <w:jc w:val="both"/>
+        <w:rPr>
+          <w:sz w:val="24"/>
+          <w:szCs w:val="24"/>
+        </w:rPr>
+      </w:pPr>
+      <w:r>
+        <w:rPr>
+          <w:b/>
+          <w:bCs/>
+          <w:sz w:val="24"/>
+          <w:szCs w:val="24"/>
+        </w:rPr>
+        <w:t>Optimizer:</w:t>
+      </w:r>
+      <w:r>
+        <w:rPr>
+          <w:sz w:val="24"/>
+          <w:szCs w:val="24"/>
+        </w:rPr>
+        <w:t xml:space="preserve"> Adam</w:t>
+      </w:r>
+    </w:p>
+    <w:p>
+      <w:pPr>
+        <w:pStyle w:val="Nessunaspaziatura"/>
+        <w:numPr>
+          <w:ilvl w:val="0"/>
+          <w:numId w:val="2"/>
+        </w:numPr>
+        <w:jc w:val="both"/>
+        <w:rPr>
+          <w:sz w:val="24"/>
+          <w:szCs w:val="24"/>
+        </w:rPr>
+      </w:pPr>
+      <w:r>
+        <w:rPr>
+          <w:b/>
+          <w:bCs/>
+          <w:sz w:val="24"/>
+          <w:szCs w:val="24"/>
+        </w:rPr>
+        <w:t>Learning rates:</w:t>
+      </w:r>
+      <w:r>
+        <w:rPr>
+          <w:sz w:val="24"/>
+          <w:szCs w:val="24"/>
+        </w:rPr>
+        <w:t xml:space="preserve"> 0.001</w:t>
+      </w:r>
+    </w:p>
+    <w:p>
+      <w:pPr>
+        <w:pStyle w:val="Nessunaspaziatura"/>
+        <w:numPr>
+          <w:ilvl w:val="0"/>
+          <w:numId w:val="2"/>
+        </w:numPr>
+        <w:jc w:val="both"/>
+        <w:rPr>
+          <w:sz w:val="24"/>
+          <w:szCs w:val="24"/>
+        </w:rPr>
+      </w:pPr>
+      <w:r>
+        <w:rPr>
+          <w:b/>
+          <w:bCs/>
+          <w:sz w:val="24"/>
+          <w:szCs w:val="24"/>
+        </w:rPr>
+        <w:t>Regularization:</w:t>
+      </w:r>
+      <w:r>
+        <w:rPr>
+          <w:sz w:val="24"/>
+          <w:szCs w:val="24"/>
+        </w:rPr>
+        <w:t xml:space="preserve"> </w:t>
+      </w:r>
+      <w:r>
+        <w:rPr>
+          <w:sz w:val="24"/>
+          <w:szCs w:val="24"/>
+        </w:rPr>
+        <w:t>1e-5</w:t>
+      </w:r>
+      <w:r>
+        <w:rPr>
+          <w:sz w:val="24"/>
+          <w:szCs w:val="24"/>
+        </w:rPr>
+        <w:t xml:space="preserve"> (L2)</w:t>
+      </w:r>
+    </w:p>
+    <w:p>
+      <w:pPr>
+        <w:pStyle w:val="Nessunaspaziatura"/>
+        <w:jc w:val="both"/>
+        <w:rPr>
+          <w:sz w:val="24"/>
+          <w:szCs w:val="24"/>
+        </w:rPr>
+      </w:pPr>
+      <w:r>
+        <w:rPr>
+          <w:sz w:val="24"/>
+          <w:szCs w:val="24"/>
+        </w:rPr>
+        <w:t>This NN was trained again using the whole train dataset</w:t>
+      </w:r>
+      <w:r>
+        <w:rPr>
+          <w:sz w:val="24"/>
+          <w:szCs w:val="24"/>
+        </w:rPr>
+        <w:t xml:space="preserve"> with a splitting of 80-20 train-val,</w:t>
+      </w:r>
+      <w:r>
+        <w:rPr>
+          <w:sz w:val="24"/>
+          <w:szCs w:val="24"/>
+        </w:rPr>
+        <w:t xml:space="preserve"> giving the following results:</w:t>
+      </w:r>
+    </w:p>
+    <w:p>
+      <w:pPr>
+        <w:pStyle w:val="Nessunaspaziatura"/>
+        <w:numPr>
+          <w:ilvl w:val="0"/>
+          <w:numId w:val="3"/>
+        </w:numPr>
+        <w:jc w:val="both"/>
+        <w:rPr>
+          <w:sz w:val="24"/>
+          <w:szCs w:val="24"/>
+        </w:rPr>
+      </w:pPr>
+      <w:r>
+        <w:rPr>
+          <w:b/>
+          <w:bCs/>
+          <w:sz w:val="24"/>
+          <w:szCs w:val="24"/>
+        </w:rPr>
+        <w:t>Train Loss:</w:t>
+      </w:r>
+      <w:r>
+        <w:rPr>
+          <w:sz w:val="24"/>
+          <w:szCs w:val="24"/>
+        </w:rPr>
+        <w:t xml:space="preserve"> 0.159</w:t>
+      </w:r>
+    </w:p>
+    <w:p>
+      <w:pPr>
+        <w:pStyle w:val="Nessunaspaziatura"/>
+        <w:numPr>
+          <w:ilvl w:val="0"/>
+          <w:numId w:val="3"/>
+        </w:numPr>
+        <w:jc w:val="both"/>
+        <w:rPr>
+          <w:sz w:val="24"/>
+          <w:szCs w:val="24"/>
+        </w:rPr>
+      </w:pPr>
+      <w:r>
+        <w:rPr>
+          <w:b/>
+          <w:bCs/>
+          <w:sz w:val="24"/>
+          <w:szCs w:val="24"/>
+        </w:rPr>
+        <w:t>Val Loss</w:t>
+      </w:r>
+      <w:r>
+        <w:rPr>
+          <w:b/>
+          <w:bCs/>
+          <w:sz w:val="24"/>
+          <w:szCs w:val="24"/>
+        </w:rPr>
+        <w:t xml:space="preserve">: </w:t>
+      </w:r>
+      <w:r>
+        <w:rPr>
+          <w:sz w:val="24"/>
+          <w:szCs w:val="24"/>
+        </w:rPr>
+        <w:t>0.457</w:t>
+      </w:r>
+    </w:p>
+    <w:p>
+      <w:pPr>
+        <w:pStyle w:val="Nessunaspaziatura"/>
+        <w:numPr>
+          <w:ilvl w:val="0"/>
+          <w:numId w:val="3"/>
+        </w:numPr>
+        <w:jc w:val="both"/>
+        <w:rPr>
+          <w:sz w:val="24"/>
+          <w:szCs w:val="24"/>
+        </w:rPr>
+      </w:pPr>
+      <w:r>
+        <w:rPr>
+          <w:b/>
+          <w:bCs/>
+          <w:sz w:val="24"/>
+          <w:szCs w:val="24"/>
+        </w:rPr>
+        <w:t>Test Loss:</w:t>
+      </w:r>
+      <w:r>
+        <w:rPr>
+          <w:sz w:val="24"/>
+          <w:szCs w:val="24"/>
+        </w:rPr>
+        <w:t xml:space="preserve"> </w:t>
+      </w:r>
+      <w:r>
+        <w:rPr>
+          <w:sz w:val="24"/>
+          <w:szCs w:val="24"/>
+        </w:rPr>
+        <w:t>0.11</w:t>
+      </w:r>
+    </w:p>
+    <w:p>
+      <w:pPr>
+        <w:pStyle w:val="Nessunaspaziatura"/>
+        <w:jc w:val="both"/>
+        <w:rPr>
+          <w:sz w:val="24"/>
+          <w:szCs w:val="24"/>
+        </w:rPr>
+      </w:pPr>
+      <w:r>
+        <w:rPr>
+          <w:noProof/>
+          <w:sz w:val="24"/>
+          <w:szCs w:val="24"/>
+        </w:rPr>
+        <w:drawing>
+          <wp:inline distT="0" distB="0" distL="0" distR="0" wp14:anchorId="3B78F5E3" wp14:editId="7EA48DE1">
+            <wp:extent cx="3102617" cy="2103375"/>
+            <wp:effectExtent l="0" t="0" r="2540" b="0"/>
+            <wp:docPr id="3" name="Immagine 3"/>
+            <wp:cNvGraphicFramePr>
+              <a:graphicFrameLocks xmlns:a="http://schemas.openxmlformats.org/drawingml/2006/main" noChangeAspect="1"/>
+            </wp:cNvGraphicFramePr>
+            <a:graphic xmlns:a="http://schemas.openxmlformats.org/drawingml/2006/main">
+              <a:graphicData uri="http://schemas.openxmlformats.org/drawingml/2006/picture">
+                <pic:pic xmlns:pic="http://schemas.openxmlformats.org/drawingml/2006/picture">
+                  <pic:nvPicPr>
+                    <pic:cNvPr id="0" name="Picture 1"/>
+                    <pic:cNvPicPr>
+                      <a:picLocks noChangeAspect="1" noChangeArrowheads="1"/>
+                    </pic:cNvPicPr>
+                  </pic:nvPicPr>
+                  <pic:blipFill rotWithShape="1">
+                    <a:blip r:embed="rId9" cstate="print">
+                      <a:extLst>
+                        <a:ext uri="{28A0092B-C50C-407E-A947-70E740481C1C}">
+                          <a14:useLocalDpi xmlns:a14="http://schemas.microsoft.com/office/drawing/2010/main" val="0"/>
+                        </a:ext>
+                      </a:extLst>
+                    </a:blip>
+                    <a:srcRect l="7267" t="8301" r="8890" b="6484"/>
+                    <a:stretch/>
+                  </pic:blipFill>
+                  <pic:spPr bwMode="auto">
+                    <a:xfrm>
+                      <a:off x="0" y="0"/>
+                      <a:ext cx="3118449" cy="2114108"/>
+                    </a:xfrm>
+                    <a:prstGeom prst="rect">
+                      <a:avLst/>
+                    </a:prstGeom>
+                    <a:noFill/>
+                    <a:ln>
+                      <a:noFill/>
+                    </a:ln>
+                    <a:extLst>
+                      <a:ext uri="{53640926-AAD7-44D8-BBD7-CCE9431645EC}">
+                        <a14:shadowObscured xmlns:a14="http://schemas.microsoft.com/office/drawing/2010/main"/>
+                      </a:ext>
+                    </a:extLst>
+                  </pic:spPr>
+                </pic:pic>
+              </a:graphicData>
+            </a:graphic>
+          </wp:inline>
+        </w:drawing>
+      </w:r>
+      <w:r>
+        <w:rPr>
+          <w:noProof/>
+          <w:sz w:val="24"/>
+          <w:szCs w:val="24"/>
+        </w:rPr>
+        <w:drawing>
+          <wp:inline distT="0" distB="0" distL="0" distR="0" wp14:anchorId="4317AD51" wp14:editId="47B28302">
+            <wp:extent cx="3004553" cy="2029651"/>
+            <wp:effectExtent l="0" t="0" r="5715" b="8890"/>
+            <wp:docPr id="5" name="Immagine 5"/>
+            <wp:cNvGraphicFramePr>
+              <a:graphicFrameLocks xmlns:a="http://schemas.openxmlformats.org/drawingml/2006/main" noChangeAspect="1"/>
+            </wp:cNvGraphicFramePr>
+            <a:graphic xmlns:a="http://schemas.openxmlformats.org/drawingml/2006/main">
+              <a:graphicData uri="http://schemas.openxmlformats.org/drawingml/2006/picture">
+                <pic:pic xmlns:pic="http://schemas.openxmlformats.org/drawingml/2006/picture">
+                  <pic:nvPicPr>
+                    <pic:cNvPr id="0" name="Picture 3"/>
+                    <pic:cNvPicPr>
+                      <a:picLocks noChangeAspect="1" noChangeArrowheads="1"/>
+                    </pic:cNvPicPr>
+                  </pic:nvPicPr>
+                  <pic:blipFill rotWithShape="1">
+                    <a:blip r:embed="rId10" cstate="print">
+                      <a:extLst>
+                        <a:ext uri="{28A0092B-C50C-407E-A947-70E740481C1C}">
+                          <a14:useLocalDpi xmlns:a14="http://schemas.microsoft.com/office/drawing/2010/main" val="0"/>
+                        </a:ext>
+                      </a:extLst>
+                    </a:blip>
+                    <a:srcRect l="7440" t="8432" r="8810" b="6749"/>
+                    <a:stretch/>
+                  </pic:blipFill>
+                  <pic:spPr bwMode="auto">
+                    <a:xfrm>
+                      <a:off x="0" y="0"/>
+                      <a:ext cx="3013508" cy="2035700"/>
+                    </a:xfrm>
+                    <a:prstGeom prst="rect">
+                      <a:avLst/>
+                    </a:prstGeom>
+                    <a:noFill/>
+                    <a:ln>
+                      <a:noFill/>
+                    </a:ln>
+                    <a:extLst>
+                      <a:ext uri="{53640926-AAD7-44D8-BBD7-CCE9431645EC}">
+                        <a14:shadowObscured xmlns:a14="http://schemas.microsoft.com/office/drawing/2010/main"/>
+                      </a:ext>
+                    </a:extLst>
+                  </pic:spPr>
+                </pic:pic>
+              </a:graphicData>
+            </a:graphic>
+          </wp:inline>
+        </w:drawing>
+      </w:r>
+    </w:p>
+    <w:p>
+      <w:pPr>
+        <w:pStyle w:val="Nessunaspaziatura"/>
+        <w:jc w:val="both"/>
+        <w:rPr>
+          <w:sz w:val="24"/>
+          <w:szCs w:val="24"/>
+        </w:rPr>
+      </w:pPr>
+      <w:r>
+        <w:rPr>
+          <w:sz w:val="24"/>
+          <w:szCs w:val="24"/>
+        </w:rPr>
+        <w:t xml:space="preserve">As we can see the model has problems predicting the points around </w:t>
+      </w:r>
+      <m:oMath>
+        <m:r>
+          <w:rPr>
+            <w:rFonts w:ascii="Cambria Math" w:hAnsi="Cambria Math"/>
+            <w:sz w:val="24"/>
+            <w:szCs w:val="24"/>
+          </w:rPr>
+          <m:t>x=-2</m:t>
+        </m:r>
+      </m:oMath>
+      <w:r>
+        <w:rPr>
+          <w:sz w:val="24"/>
+          <w:szCs w:val="24"/>
+        </w:rPr>
+        <w:t xml:space="preserve"> and </w:t>
+      </w:r>
+      <m:oMath>
+        <m:r>
+          <w:rPr>
+            <w:rFonts w:ascii="Cambria Math" w:hAnsi="Cambria Math"/>
+            <w:sz w:val="24"/>
+            <w:szCs w:val="24"/>
+          </w:rPr>
+          <m:t>x=2</m:t>
+        </m:r>
+      </m:oMath>
+      <w:r>
+        <w:rPr>
+          <w:sz w:val="24"/>
+          <w:szCs w:val="24"/>
+        </w:rPr>
+        <w:t xml:space="preserve">, that is because in the training set those </w:t>
+      </w:r>
+      <w:r>
+        <w:rPr>
+          <w:sz w:val="24"/>
+          <w:szCs w:val="24"/>
+        </w:rPr>
+        <w:t xml:space="preserve">range of </w:t>
+      </w:r>
+      <w:r>
+        <w:rPr>
+          <w:sz w:val="24"/>
+          <w:szCs w:val="24"/>
+        </w:rPr>
+        <w:t>points are missing</w:t>
+      </w:r>
+      <w:r>
+        <w:rPr>
+          <w:sz w:val="24"/>
+          <w:szCs w:val="24"/>
+        </w:rPr>
+        <w:t>, and given the fact that the Train loss and the test loss are quite near to each other, this implies that this mode</w:t>
+      </w:r>
+      <w:r>
+        <w:rPr>
+          <w:sz w:val="24"/>
+          <w:szCs w:val="24"/>
+        </w:rPr>
+        <w:t>l is generalizing the training data and probably with this kind of architecture we can’t get way better results.</w:t>
+      </w:r>
+    </w:p>
+    <w:p>
+      <w:pPr>
+        <w:pStyle w:val="Nessunaspaziatura"/>
+        <w:jc w:val="both"/>
+        <w:rPr>
+          <w:sz w:val="24"/>
+          <w:szCs w:val="24"/>
+        </w:rPr>
+      </w:pPr>
+    </w:p>
+    <w:p>
+      <w:pPr>
+        <w:pStyle w:val="Nessunaspaziatura"/>
+        <w:jc w:val="both"/>
+        <w:rPr>
+          <w:sz w:val="24"/>
+          <w:szCs w:val="24"/>
+        </w:rPr>
+      </w:pPr>
+      <w:r>
+        <w:rPr>
+          <w:sz w:val="24"/>
+          <w:szCs w:val="24"/>
+        </w:rPr>
+        <w:t xml:space="preserve">The following </w:t>
+      </w:r>
+      <w:r>
+        <w:rPr>
+          <w:b/>
+          <w:bCs/>
+          <w:sz w:val="24"/>
+          <w:szCs w:val="24"/>
+        </w:rPr>
+        <w:t>Weights histogram</w:t>
+      </w:r>
+      <w:r>
+        <w:rPr>
+          <w:b/>
+          <w:bCs/>
+          <w:sz w:val="24"/>
+          <w:szCs w:val="24"/>
+        </w:rPr>
+        <w:t>s</w:t>
+      </w:r>
+      <w:r>
+        <w:rPr>
+          <w:sz w:val="24"/>
+          <w:szCs w:val="24"/>
+        </w:rPr>
+        <w:t xml:space="preserve"> tell us that </w:t>
+      </w:r>
+      <w:r>
+        <w:rPr>
+          <w:sz w:val="24"/>
+          <w:szCs w:val="24"/>
+        </w:rPr>
+        <w:t>the weights are in an acceptable range.</w:t>
+      </w:r>
+    </w:p>
+    <w:p>
+      <w:pPr>
+        <w:pStyle w:val="Nessunaspaziatura"/>
+        <w:jc w:val="center"/>
+        <w:rPr>
+          <w:sz w:val="24"/>
+          <w:szCs w:val="24"/>
+        </w:rPr>
+      </w:pPr>
+      <w:r>
+        <w:rPr>
+          <w:noProof/>
+          <w:sz w:val="24"/>
+          <w:szCs w:val="24"/>
+        </w:rPr>
+        <w:drawing>
+          <wp:inline distT="0" distB="0" distL="0" distR="0" wp14:anchorId="098FD034" wp14:editId="223F075C">
+            <wp:extent cx="5134887" cy="3425036"/>
+            <wp:effectExtent l="0" t="0" r="8890" b="4445"/>
+            <wp:docPr id="6" name="Immagine 6"/>
+            <wp:cNvGraphicFramePr>
+              <a:graphicFrameLocks xmlns:a="http://schemas.openxmlformats.org/drawingml/2006/main" noChangeAspect="1"/>
+            </wp:cNvGraphicFramePr>
+            <a:graphic xmlns:a="http://schemas.openxmlformats.org/drawingml/2006/main">
+              <a:graphicData uri="http://schemas.openxmlformats.org/drawingml/2006/picture">
+                <pic:pic xmlns:pic="http://schemas.openxmlformats.org/drawingml/2006/picture">
+                  <pic:nvPicPr>
+                    <pic:cNvPr id="0" name="Picture 4"/>
+                    <pic:cNvPicPr>
+                      <a:picLocks noChangeAspect="1" noChangeArrowheads="1"/>
+                    </pic:cNvPicPr>
+                  </pic:nvPicPr>
+                  <pic:blipFill>
+                    <a:blip r:embed="rId11" cstate="print">
+                      <a:extLst>
+                        <a:ext uri="{28A0092B-C50C-407E-A947-70E740481C1C}">
+                          <a14:useLocalDpi xmlns:a14="http://schemas.microsoft.com/office/drawing/2010/main" val="0"/>
+                        </a:ext>
+                      </a:extLst>
+                    </a:blip>
+                    <a:srcRect/>
+                    <a:stretch>
+                      <a:fillRect/>
+                    </a:stretch>
+                  </pic:blipFill>
+                  <pic:spPr bwMode="auto">
+                    <a:xfrm>
+                      <a:off x="0" y="0"/>
+                      <a:ext cx="5159122" cy="3441201"/>
+                    </a:xfrm>
+                    <a:prstGeom prst="rect">
+                      <a:avLst/>
+                    </a:prstGeom>
+                    <a:noFill/>
+                    <a:ln>
+                      <a:noFill/>
+                    </a:ln>
+                  </pic:spPr>
+                </pic:pic>
+              </a:graphicData>
+            </a:graphic>
+          </wp:inline>
+        </w:drawing>
+      </w:r>
+    </w:p>
+    <w:p>
+      <w:pPr>
+        <w:pStyle w:val="Nessunaspaziatura"/>
+        <w:jc w:val="both"/>
+        <w:rPr>
+          <w:sz w:val="24"/>
+          <w:szCs w:val="24"/>
+        </w:rPr>
+      </w:pPr>
+      <w:r>
+        <w:rPr>
+          <w:sz w:val="24"/>
+          <w:szCs w:val="24"/>
+        </w:rPr>
+        <w:lastRenderedPageBreak/>
+        <w:t>Finally,</w:t>
+      </w:r>
+      <w:r>
+        <w:rPr>
+          <w:sz w:val="24"/>
+          <w:szCs w:val="24"/>
+        </w:rPr>
+        <w:t xml:space="preserve"> </w:t>
+      </w:r>
+      <w:r>
+        <w:rPr>
+          <w:sz w:val="24"/>
+          <w:szCs w:val="24"/>
+        </w:rPr>
+        <w:t>t</w:t>
+      </w:r>
+      <w:r>
+        <w:rPr>
+          <w:sz w:val="24"/>
+          <w:szCs w:val="24"/>
+        </w:rPr>
+        <w:t xml:space="preserve">he </w:t>
+      </w:r>
+      <w:r>
+        <w:rPr>
+          <w:b/>
+          <w:bCs/>
+          <w:sz w:val="24"/>
+          <w:szCs w:val="24"/>
+        </w:rPr>
+        <w:t>layer activation</w:t>
+      </w:r>
+      <w:r>
+        <w:rPr>
+          <w:b/>
+          <w:bCs/>
+          <w:sz w:val="24"/>
+          <w:szCs w:val="24"/>
+        </w:rPr>
+        <w:t>s</w:t>
+      </w:r>
+      <w:r>
+        <w:rPr>
+          <w:sz w:val="24"/>
+          <w:szCs w:val="24"/>
+        </w:rPr>
+        <w:t xml:space="preserve"> for different parameters are telling us that all neurons are being used, so probably would be difficult to use a smaller network.</w:t>
+      </w:r>
+    </w:p>
+    <w:p>
+      <w:pPr>
+        <w:pStyle w:val="Nessunaspaziatura"/>
+        <w:jc w:val="both"/>
+        <w:rPr>
+          <w:sz w:val="24"/>
+          <w:szCs w:val="24"/>
+        </w:rPr>
+      </w:pPr>
+      <w:r>
+        <w:rPr>
+          <w:noProof/>
+          <w:sz w:val="24"/>
+          <w:szCs w:val="24"/>
+        </w:rPr>
+        <w:drawing>
+          <wp:inline distT="0" distB="0" distL="0" distR="0" wp14:anchorId="724B054C" wp14:editId="4EA07C53">
+            <wp:extent cx="6109970" cy="3054985"/>
+            <wp:effectExtent l="0" t="0" r="5080" b="0"/>
+            <wp:docPr id="4" name="Immagine 4"/>
+            <wp:cNvGraphicFramePr>
+              <a:graphicFrameLocks xmlns:a="http://schemas.openxmlformats.org/drawingml/2006/main" noChangeAspect="1"/>
+            </wp:cNvGraphicFramePr>
+            <a:graphic xmlns:a="http://schemas.openxmlformats.org/drawingml/2006/main">
+              <a:graphicData uri="http://schemas.openxmlformats.org/drawingml/2006/picture">
+                <pic:pic xmlns:pic="http://schemas.openxmlformats.org/drawingml/2006/picture">
+                  <pic:nvPicPr>
+                    <pic:cNvPr id="0" name="Picture 2"/>
+                    <pic:cNvPicPr>
+                      <a:picLocks noChangeAspect="1" noChangeArrowheads="1"/>
+                    </pic:cNvPicPr>
+                  </pic:nvPicPr>
+                  <pic:blipFill>
+                    <a:blip r:embed="rId12" cstate="print">
+                      <a:extLst>
+                        <a:ext uri="{28A0092B-C50C-407E-A947-70E740481C1C}">
+                          <a14:useLocalDpi xmlns:a14="http://schemas.microsoft.com/office/drawing/2010/main" val="0"/>
+                        </a:ext>
+                      </a:extLst>
+                    </a:blip>
+                    <a:srcRect/>
+                    <a:stretch>
+                      <a:fillRect/>
+                    </a:stretch>
+                  </pic:blipFill>
+                  <pic:spPr bwMode="auto">
+                    <a:xfrm>
+                      <a:off x="0" y="0"/>
+                      <a:ext cx="6109970" cy="3054985"/>
+                    </a:xfrm>
+                    <a:prstGeom prst="rect">
+                      <a:avLst/>
+                    </a:prstGeom>
+                    <a:noFill/>
+                    <a:ln>
+                      <a:noFill/>
+                    </a:ln>
+                  </pic:spPr>
+                </pic:pic>
+              </a:graphicData>
+            </a:graphic>
+          </wp:inline>
+        </w:drawing>
+      </w:r>
+    </w:p>
+    <w:p>
+      <w:pPr>
+        <w:pStyle w:val="Nessunaspaziatura"/>
+        <w:jc w:val="both"/>
+        <w:rPr>
+          <w:sz w:val="24"/>
+          <w:szCs w:val="24"/>
+        </w:rPr>
+      </w:pPr>
+    </w:p>
+    <w:p>
+      <w:pPr>
+        <w:pStyle w:val="Nessunaspaziatura"/>
+        <w:jc w:val="both"/>
+        <w:rPr>
+          <w:sz w:val="24"/>
+          <w:szCs w:val="24"/>
+        </w:rPr>
+      </w:pPr>
+    </w:p>
+    <w:p>
+      <w:pPr>
+        <w:rPr>
+          <w:sz w:val="24"/>
+          <w:szCs w:val="24"/>
+        </w:rPr>
+      </w:pPr>
+      <w:r>
+        <w:rPr>
+          <w:sz w:val="24"/>
+          <w:szCs w:val="24"/>
+        </w:rPr>
+        <w:br w:type="page"/>
+      </w:r>
+    </w:p>
+    <w:p>
+      <w:pPr>
+        <w:pStyle w:val="Nessunaspaziatura"/>
+        <w:numPr>
+          <w:ilvl w:val="0"/>
+          <w:numId w:val="4"/>
+        </w:numPr>
+        <w:jc w:val="center"/>
+        <w:outlineLvl w:val="0"/>
+        <w:rPr>
+          <w:b/>
+          <w:bCs/>
+          <w:sz w:val="44"/>
+          <w:szCs w:val="44"/>
+        </w:rPr>
+      </w:pPr>
+      <w:r>
+        <w:rPr>
+          <w:b/>
+          <w:bCs/>
+          <w:sz w:val="44"/>
+          <w:szCs w:val="44"/>
+        </w:rPr>
+        <w:lastRenderedPageBreak/>
+        <w:t>Classification Task</w:t>
+      </w:r>
+    </w:p>
+    <w:p>
+      <w:pPr>
+        <w:pStyle w:val="Nessunaspaziatura"/>
+        <w:jc w:val="both"/>
+        <w:rPr>
+          <w:sz w:val="24"/>
+          <w:szCs w:val="24"/>
+        </w:rPr>
+      </w:pPr>
+    </w:p>
+    <w:p>
+      <w:pPr>
+        <w:pStyle w:val="Nessunaspaziatura"/>
+        <w:jc w:val="both"/>
+        <w:rPr>
+          <w:sz w:val="24"/>
+          <w:szCs w:val="24"/>
+        </w:rPr>
+      </w:pPr>
+    </w:p>
+    <w:p>
+      <w:pPr>
+        <w:pStyle w:val="Nessunaspaziatura"/>
+        <w:jc w:val="both"/>
+        <w:rPr>
+          <w:sz w:val="24"/>
+          <w:szCs w:val="24"/>
+        </w:rPr>
+      </w:pPr>
+      <w:r>
+        <w:rPr>
+          <w:sz w:val="24"/>
+          <w:szCs w:val="24"/>
+        </w:rPr>
+        <w:t>3 FC layers</w:t>
+      </w:r>
+    </w:p>
+    <w:p>
+      <w:pPr>
+        <w:pStyle w:val="Nessunaspaziatura"/>
+        <w:jc w:val="both"/>
+        <w:rPr>
+          <w:sz w:val="24"/>
+          <w:szCs w:val="24"/>
+        </w:rPr>
+      </w:pPr>
+      <w:r>
+        <w:rPr>
+          <w:sz w:val="24"/>
+          <w:szCs w:val="24"/>
+        </w:rPr>
+        <w:t>….</w:t>
+      </w:r>
+    </w:p>
+    <w:p>
+      <w:pPr>
+        <w:pStyle w:val="Nessunaspaziatura"/>
+        <w:jc w:val="both"/>
+        <w:rPr>
+          <w:sz w:val="24"/>
+          <w:szCs w:val="24"/>
+        </w:rPr>
+      </w:pPr>
+    </w:p>
+    <w:p>
+      <w:pPr>
+        <w:pStyle w:val="Nessunaspaziatura"/>
+        <w:jc w:val="both"/>
+        <w:rPr>
+          <w:sz w:val="24"/>
+          <w:szCs w:val="24"/>
+        </w:rPr>
+      </w:pPr>
+      <w:r>
+        <w:rPr>
+          <w:sz w:val="24"/>
+          <w:szCs w:val="24"/>
+        </w:rPr>
+        <w:t>CNN</w:t>
+      </w:r>
+    </w:p>
+    <w:p>
+      <w:pPr>
+        <w:pStyle w:val="Nessunaspaziatura"/>
+        <w:jc w:val="both"/>
+        <w:rPr>
+          <w:sz w:val="24"/>
+          <w:szCs w:val="24"/>
+        </w:rPr>
+      </w:pPr>
+      <w:r>
+        <w:rPr>
+          <w:sz w:val="24"/>
+          <w:szCs w:val="24"/>
+        </w:rPr>
+        <w:t>…</w:t>
+      </w:r>
+    </w:p>
+    <w:p>
+      <w:pPr>
+        <w:pStyle w:val="Nessunaspaziatura"/>
+        <w:jc w:val="both"/>
+        <w:rPr>
+          <w:sz w:val="24"/>
+          <w:szCs w:val="24"/>
+        </w:rPr>
+      </w:pPr>
+    </w:p>
+    <w:p>
+      <w:pPr>
+        <w:pStyle w:val="Nessunaspaziatura"/>
+        <w:jc w:val="both"/>
+        <w:rPr>
+          <w:sz w:val="24"/>
+          <w:szCs w:val="24"/>
+        </w:rPr>
+      </w:pPr>
+      <w:r>
+        <w:rPr>
+          <w:sz w:val="24"/>
+          <w:szCs w:val="24"/>
+        </w:rPr>
+        <w:t>Weights histogram</w:t>
+      </w:r>
+    </w:p>
+    <w:p>
+      <w:pPr>
+        <w:pStyle w:val="Nessunaspaziatura"/>
+        <w:jc w:val="both"/>
+        <w:rPr>
+          <w:sz w:val="24"/>
+          <w:szCs w:val="24"/>
+        </w:rPr>
+      </w:pPr>
+      <w:r>
+        <w:rPr>
+          <w:sz w:val="24"/>
+          <w:szCs w:val="24"/>
+        </w:rPr>
+        <w:t>…..</w:t>
+      </w:r>
+    </w:p>
+    <w:p>
+      <w:pPr>
+        <w:pStyle w:val="Nessunaspaziatura"/>
+        <w:jc w:val="both"/>
+        <w:rPr>
+          <w:sz w:val="24"/>
+          <w:szCs w:val="24"/>
+        </w:rPr>
+      </w:pPr>
+    </w:p>
+    <w:p>
+      <w:pPr>
+        <w:pStyle w:val="Nessunaspaziatura"/>
+        <w:jc w:val="both"/>
+        <w:rPr>
+          <w:sz w:val="24"/>
+          <w:szCs w:val="24"/>
+        </w:rPr>
+      </w:pPr>
+      <w:r>
+        <w:rPr>
+          <w:sz w:val="24"/>
+          <w:szCs w:val="24"/>
+        </w:rPr>
+        <w:t>Analyzing Activations</w:t>
+      </w:r>
+    </w:p>
+    <w:p>
+      <w:pPr>
+        <w:pStyle w:val="Nessunaspaziatura"/>
+        <w:jc w:val="both"/>
+        <w:rPr>
+          <w:sz w:val="24"/>
+          <w:szCs w:val="24"/>
+        </w:rPr>
+      </w:pPr>
+      <w:r>
+        <w:rPr>
+          <w:sz w:val="24"/>
+          <w:szCs w:val="24"/>
+        </w:rPr>
+        <w:t>….</w:t>
+      </w:r>
+    </w:p>
+    <w:p>
+      <w:pPr>
+        <w:pStyle w:val="Nessunaspaziatura"/>
+        <w:jc w:val="both"/>
+        <w:rPr>
+          <w:sz w:val="24"/>
+          <w:szCs w:val="24"/>
+        </w:rPr>
+      </w:pPr>
+    </w:p>
+    <w:p>
+      <w:pPr>
+        <w:pStyle w:val="Nessunaspaziatura"/>
+        <w:jc w:val="both"/>
+        <w:rPr>
+          <w:sz w:val="24"/>
+          <w:szCs w:val="24"/>
+        </w:rPr>
+      </w:pPr>
+      <w:r>
+        <w:rPr>
+          <w:sz w:val="24"/>
+          <w:szCs w:val="24"/>
+        </w:rPr>
+        <w:t>Receptive Fields</w:t>
+      </w:r>
+    </w:p>
+    <w:p>
+      <w:pPr>
+        <w:pStyle w:val="Nessunaspaziatura"/>
+        <w:jc w:val="both"/>
+        <w:rPr>
+          <w:sz w:val="24"/>
+          <w:szCs w:val="24"/>
+        </w:rPr>
+      </w:pPr>
+      <w:r>
+        <w:rPr>
+          <w:sz w:val="24"/>
+          <w:szCs w:val="24"/>
+        </w:rPr>
+        <w:t>……</w:t>
+      </w:r>
+    </w:p>
+    <w:p>
+      <w:pPr>
+        <w:pStyle w:val="Nessunaspaziatura"/>
+        <w:jc w:val="both"/>
+        <w:rPr>
+          <w:sz w:val="24"/>
+          <w:szCs w:val="24"/>
+        </w:rPr>
+      </w:pPr>
+    </w:p>
+    <w:p>
+      <w:pPr>
+        <w:pStyle w:val="Nessunaspaziatura"/>
+        <w:jc w:val="both"/>
+        <w:rPr>
+          <w:sz w:val="24"/>
+          <w:szCs w:val="24"/>
+        </w:rPr>
+      </w:pPr>
+    </w:p>
+    <w:p>
+      <w:pPr>
+        <w:pStyle w:val="Nessunaspaziatura"/>
+        <w:jc w:val="both"/>
+        <w:rPr>
+          <w:sz w:val="24"/>
+          <w:szCs w:val="24"/>
+        </w:rPr>
+      </w:pPr>
+    </w:p>
+    <w:p>
+      <w:pPr>
+        <w:pStyle w:val="Nessunaspaziatura"/>
+        <w:jc w:val="both"/>
+        <w:rPr>
+          <w:sz w:val="24"/>
+          <w:szCs w:val="24"/>
+        </w:rPr>
+      </w:pPr>
+    </w:p>
+    <w:p>
+      <w:pPr>
+        <w:pStyle w:val="Nessunaspaziatura"/>
+        <w:jc w:val="both"/>
+        <w:rPr>
           <w:sz w:val="24"/>
           <w:szCs w:val="24"/>
         </w:rPr>
@@ -503,6 +2433,7 @@
       </w:pPr>
     </w:p>
     <w:sectPr>
+      <w:footerReference w:type="default" r:id="rId13"/>
       <w:pgSz w:w="11906" w:h="16838"/>
       <w:pgMar w:top="1417" w:right="1134" w:bottom="1134" w:left="1134" w:header="708" w:footer="708" w:gutter="0"/>
       <w:cols w:space="708"/>
@@ -512,9 +2443,330 @@
 </w:document>
 </file>
 
+<file path=word/endnotes.xml><?xml version="1.0" encoding="utf-8"?>
+<w:endnotes xmlns:wpc="http://schemas.microsoft.com/office/word/2010/wordprocessingCanvas" xmlns:cx="http://schemas.microsoft.com/office/drawing/2014/chartex" xmlns:cx1="http://schemas.microsoft.com/office/drawing/2015/9/8/chartex" xmlns:cx2="http://schemas.microsoft.com/office/drawing/2015/10/21/chartex" xmlns:cx3="http://schemas.microsoft.com/office/drawing/2016/5/9/chartex" xmlns:cx4="http://schemas.microsoft.com/office/drawing/2016/5/10/chartex" xmlns:cx5="http://schemas.microsoft.com/office/drawing/2016/5/11/chartex" xmlns:cx6="http://schemas.microsoft.com/office/drawing/2016/5/12/chartex" xmlns:cx7="http://schemas.microsoft.com/office/drawing/2016/5/13/chartex" xmlns:cx8="http://schemas.microsoft.com/office/drawing/2016/5/14/chartex" xmlns:mc="http://schemas.openxmlformats.org/markup-compatibility/2006" xmlns:aink="http://schemas.microsoft.com/office/drawing/2016/ink" xmlns:am3d="http://schemas.microsoft.com/office/drawing/2017/model3d" xmlns:o="urn:schemas-microsoft-com:office:office" xmlns:r="http://schemas.openxmlformats.org/officeDocument/2006/relationships" xmlns:m="http://schemas.openxmlformats.org/officeDocument/2006/math" xmlns:v="urn:schemas-microsoft-com:vml" xmlns:wp14="http://schemas.microsoft.com/office/word/2010/wordprocessingDrawing" xmlns:wp="http://schemas.openxmlformats.org/drawingml/2006/wordprocessingDrawing" xmlns:w10="urn:schemas-microsoft-com:office:word" xmlns:w="http://schemas.openxmlformats.org/wordprocessingml/2006/main" xmlns:w14="http://schemas.microsoft.com/office/word/2010/wordml" xmlns:w15="http://schemas.microsoft.com/office/word/2012/wordml" xmlns:w16cex="http://schemas.microsoft.com/office/word/2018/wordml/cex" xmlns:w16cid="http://schemas.microsoft.com/office/word/2016/wordml/cid" xmlns:w16="http://schemas.microsoft.com/office/word/2018/wordml" xmlns:w16se="http://schemas.microsoft.com/office/word/2015/wordml/symex" xmlns:wpg="http://schemas.microsoft.com/office/word/2010/wordprocessingGroup" xmlns:wpi="http://schemas.microsoft.com/office/word/2010/wordprocessingInk" xmlns:wne="http://schemas.microsoft.com/office/word/2006/wordml" xmlns:wps="http://schemas.microsoft.com/office/word/2010/wordprocessingShape" mc:Ignorable="w14 w15 w16se w16cid w16 w16cex wp14">
+  <w:endnote w:type="separator" w:id="-1">
+    <w:p>
+      <w:pPr>
+        <w:spacing w:after="0" w:line="240" w:lineRule="auto"/>
+      </w:pPr>
+      <w:r>
+        <w:separator/>
+      </w:r>
+    </w:p>
+  </w:endnote>
+  <w:endnote w:type="continuationSeparator" w:id="0">
+    <w:p>
+      <w:pPr>
+        <w:spacing w:after="0" w:line="240" w:lineRule="auto"/>
+      </w:pPr>
+      <w:r>
+        <w:continuationSeparator/>
+      </w:r>
+    </w:p>
+  </w:endnote>
+</w:endnotes>
+</file>
+
+<file path=word/footer1.xml><?xml version="1.0" encoding="utf-8"?>
+<w:ftr xmlns:wpc="http://schemas.microsoft.com/office/word/2010/wordprocessingCanvas" xmlns:cx="http://schemas.microsoft.com/office/drawing/2014/chartex" xmlns:cx1="http://schemas.microsoft.com/office/drawing/2015/9/8/chartex" xmlns:cx2="http://schemas.microsoft.com/office/drawing/2015/10/21/chartex" xmlns:cx3="http://schemas.microsoft.com/office/drawing/2016/5/9/chartex" xmlns:cx4="http://schemas.microsoft.com/office/drawing/2016/5/10/chartex" xmlns:cx5="http://schemas.microsoft.com/office/drawing/2016/5/11/chartex" xmlns:cx6="http://schemas.microsoft.com/office/drawing/2016/5/12/chartex" xmlns:cx7="http://schemas.microsoft.com/office/drawing/2016/5/13/chartex" xmlns:cx8="http://schemas.microsoft.com/office/drawing/2016/5/14/chartex" xmlns:mc="http://schemas.openxmlformats.org/markup-compatibility/2006" xmlns:aink="http://schemas.microsoft.com/office/drawing/2016/ink" xmlns:am3d="http://schemas.microsoft.com/office/drawing/2017/model3d" xmlns:o="urn:schemas-microsoft-com:office:office" xmlns:r="http://schemas.openxmlformats.org/officeDocument/2006/relationships" xmlns:m="http://schemas.openxmlformats.org/officeDocument/2006/math" xmlns:v="urn:schemas-microsoft-com:vml" xmlns:wp14="http://schemas.microsoft.com/office/word/2010/wordprocessingDrawing" xmlns:wp="http://schemas.openxmlformats.org/drawingml/2006/wordprocessingDrawing" xmlns:w10="urn:schemas-microsoft-com:office:word" xmlns:w="http://schemas.openxmlformats.org/wordprocessingml/2006/main" xmlns:w14="http://schemas.microsoft.com/office/word/2010/wordml" xmlns:w15="http://schemas.microsoft.com/office/word/2012/wordml" xmlns:w16cex="http://schemas.microsoft.com/office/word/2018/wordml/cex" xmlns:w16cid="http://schemas.microsoft.com/office/word/2016/wordml/cid" xmlns:w16="http://schemas.microsoft.com/office/word/2018/wordml" xmlns:w16se="http://schemas.microsoft.com/office/word/2015/wordml/symex" xmlns:wpg="http://schemas.microsoft.com/office/word/2010/wordprocessingGroup" xmlns:wpi="http://schemas.microsoft.com/office/word/2010/wordprocessingInk" xmlns:wne="http://schemas.microsoft.com/office/word/2006/wordml" xmlns:wps="http://schemas.microsoft.com/office/word/2010/wordprocessingShape" mc:Ignorable="w14 w15 w16se w16cid w16 w16cex wp14">
+  <w:sdt>
+    <w:sdtPr>
+      <w:id w:val="1041785397"/>
+      <w:docPartObj>
+        <w:docPartGallery w:val="Page Numbers (Bottom of Page)"/>
+        <w:docPartUnique/>
+      </w:docPartObj>
+    </w:sdtPr>
+    <w:sdtContent>
+      <w:p>
+        <w:pPr>
+          <w:pStyle w:val="Pidipagina"/>
+          <w:jc w:val="center"/>
+        </w:pPr>
+        <w:r>
+          <w:fldChar w:fldCharType="begin"/>
+        </w:r>
+        <w:r>
+          <w:instrText>PAGE   \* MERGEFORMAT</w:instrText>
+        </w:r>
+        <w:r>
+          <w:fldChar w:fldCharType="separate"/>
+        </w:r>
+        <w:r>
+          <w:rPr>
+            <w:lang w:val="it-IT"/>
+          </w:rPr>
+          <w:t>2</w:t>
+        </w:r>
+        <w:r>
+          <w:fldChar w:fldCharType="end"/>
+        </w:r>
+      </w:p>
+    </w:sdtContent>
+  </w:sdt>
+  <w:p>
+    <w:pPr>
+      <w:pStyle w:val="Pidipagina"/>
+    </w:pPr>
+  </w:p>
+</w:ftr>
+</file>
+
+<file path=word/footnotes.xml><?xml version="1.0" encoding="utf-8"?>
+<w:footnotes xmlns:wpc="http://schemas.microsoft.com/office/word/2010/wordprocessingCanvas" xmlns:cx="http://schemas.microsoft.com/office/drawing/2014/chartex" xmlns:cx1="http://schemas.microsoft.com/office/drawing/2015/9/8/chartex" xmlns:cx2="http://schemas.microsoft.com/office/drawing/2015/10/21/chartex" xmlns:cx3="http://schemas.microsoft.com/office/drawing/2016/5/9/chartex" xmlns:cx4="http://schemas.microsoft.com/office/drawing/2016/5/10/chartex" xmlns:cx5="http://schemas.microsoft.com/office/drawing/2016/5/11/chartex" xmlns:cx6="http://schemas.microsoft.com/office/drawing/2016/5/12/chartex" xmlns:cx7="http://schemas.microsoft.com/office/drawing/2016/5/13/chartex" xmlns:cx8="http://schemas.microsoft.com/office/drawing/2016/5/14/chartex" xmlns:mc="http://schemas.openxmlformats.org/markup-compatibility/2006" xmlns:aink="http://schemas.microsoft.com/office/drawing/2016/ink" xmlns:am3d="http://schemas.microsoft.com/office/drawing/2017/model3d" xmlns:o="urn:schemas-microsoft-com:office:office" xmlns:r="http://schemas.openxmlformats.org/officeDocument/2006/relationships" xmlns:m="http://schemas.openxmlformats.org/officeDocument/2006/math" xmlns:v="urn:schemas-microsoft-com:vml" xmlns:wp14="http://schemas.microsoft.com/office/word/2010/wordprocessingDrawing" xmlns:wp="http://schemas.openxmlformats.org/drawingml/2006/wordprocessingDrawing" xmlns:w10="urn:schemas-microsoft-com:office:word" xmlns:w="http://schemas.openxmlformats.org/wordprocessingml/2006/main" xmlns:w14="http://schemas.microsoft.com/office/word/2010/wordml" xmlns:w15="http://schemas.microsoft.com/office/word/2012/wordml" xmlns:w16cex="http://schemas.microsoft.com/office/word/2018/wordml/cex" xmlns:w16cid="http://schemas.microsoft.com/office/word/2016/wordml/cid" xmlns:w16="http://schemas.microsoft.com/office/word/2018/wordml" xmlns:w16se="http://schemas.microsoft.com/office/word/2015/wordml/symex" xmlns:wpg="http://schemas.microsoft.com/office/word/2010/wordprocessingGroup" xmlns:wpi="http://schemas.microsoft.com/office/word/2010/wordprocessingInk" xmlns:wne="http://schemas.microsoft.com/office/word/2006/wordml" xmlns:wps="http://schemas.microsoft.com/office/word/2010/wordprocessingShape" mc:Ignorable="w14 w15 w16se w16cid w16 w16cex wp14">
+  <w:footnote w:type="separator" w:id="-1">
+    <w:p>
+      <w:pPr>
+        <w:spacing w:after="0" w:line="240" w:lineRule="auto"/>
+      </w:pPr>
+      <w:r>
+        <w:separator/>
+      </w:r>
+    </w:p>
+  </w:footnote>
+  <w:footnote w:type="continuationSeparator" w:id="0">
+    <w:p>
+      <w:pPr>
+        <w:spacing w:after="0" w:line="240" w:lineRule="auto"/>
+      </w:pPr>
+      <w:r>
+        <w:continuationSeparator/>
+      </w:r>
+    </w:p>
+  </w:footnote>
+</w:footnotes>
+</file>
+
 <file path=word/numbering.xml><?xml version="1.0" encoding="utf-8"?>
 <w:numbering xmlns:wpc="http://schemas.microsoft.com/office/word/2010/wordprocessingCanvas" xmlns:cx="http://schemas.microsoft.com/office/drawing/2014/chartex" xmlns:cx1="http://schemas.microsoft.com/office/drawing/2015/9/8/chartex" xmlns:cx2="http://schemas.microsoft.com/office/drawing/2015/10/21/chartex" xmlns:cx3="http://schemas.microsoft.com/office/drawing/2016/5/9/chartex" xmlns:cx4="http://schemas.microsoft.com/office/drawing/2016/5/10/chartex" xmlns:cx5="http://schemas.microsoft.com/office/drawing/2016/5/11/chartex" xmlns:cx6="http://schemas.microsoft.com/office/drawing/2016/5/12/chartex" xmlns:cx7="http://schemas.microsoft.com/office/drawing/2016/5/13/chartex" xmlns:cx8="http://schemas.microsoft.com/office/drawing/2016/5/14/chartex" xmlns:mc="http://schemas.openxmlformats.org/markup-compatibility/2006" xmlns:aink="http://schemas.microsoft.com/office/drawing/2016/ink" xmlns:am3d="http://schemas.microsoft.com/office/drawing/2017/model3d" xmlns:o="urn:schemas-microsoft-com:office:office" xmlns:r="http://schemas.openxmlformats.org/officeDocument/2006/relationships" xmlns:m="http://schemas.openxmlformats.org/officeDocument/2006/math" xmlns:v="urn:schemas-microsoft-com:vml" xmlns:wp14="http://schemas.microsoft.com/office/word/2010/wordprocessingDrawing" xmlns:wp="http://schemas.openxmlformats.org/drawingml/2006/wordprocessingDrawing" xmlns:w10="urn:schemas-microsoft-com:office:word" xmlns:w="http://schemas.openxmlformats.org/wordprocessingml/2006/main" xmlns:w14="http://schemas.microsoft.com/office/word/2010/wordml" xmlns:w15="http://schemas.microsoft.com/office/word/2012/wordml" xmlns:w16cex="http://schemas.microsoft.com/office/word/2018/wordml/cex" xmlns:w16cid="http://schemas.microsoft.com/office/word/2016/wordml/cid" xmlns:w16="http://schemas.microsoft.com/office/word/2018/wordml" xmlns:w16se="http://schemas.microsoft.com/office/word/2015/wordml/symex" xmlns:wpg="http://schemas.microsoft.com/office/word/2010/wordprocessingGroup" xmlns:wpi="http://schemas.microsoft.com/office/word/2010/wordprocessingInk" xmlns:wne="http://schemas.microsoft.com/office/word/2006/wordml" xmlns:wps="http://schemas.microsoft.com/office/word/2010/wordprocessingShape" mc:Ignorable="w14 w15 w16se w16cid w16 w16cex wp14">
   <w:abstractNum w:abstractNumId="0" w15:restartNumberingAfterBreak="0">
+    <w:nsid w:val="03046CF4"/>
+    <w:multiLevelType w:val="hybridMultilevel"/>
+    <w:tmpl w:val="20888B14"/>
+    <w:lvl w:ilvl="0" w:tplc="04100001">
+      <w:start w:val="1"/>
+      <w:numFmt w:val="bullet"/>
+      <w:lvlText w:val=""/>
+      <w:lvlJc w:val="left"/>
+      <w:pPr>
+        <w:ind w:left="720" w:hanging="360"/>
+      </w:pPr>
+      <w:rPr>
+        <w:rFonts w:ascii="Symbol" w:hAnsi="Symbol" w:hint="default"/>
+      </w:rPr>
+    </w:lvl>
+    <w:lvl w:ilvl="1" w:tplc="04100003" w:tentative="1">
+      <w:start w:val="1"/>
+      <w:numFmt w:val="bullet"/>
+      <w:lvlText w:val="o"/>
+      <w:lvlJc w:val="left"/>
+      <w:pPr>
+        <w:ind w:left="1440" w:hanging="360"/>
+      </w:pPr>
+      <w:rPr>
+        <w:rFonts w:ascii="Courier New" w:hAnsi="Courier New" w:cs="Courier New" w:hint="default"/>
+      </w:rPr>
+    </w:lvl>
+    <w:lvl w:ilvl="2" w:tplc="04100005" w:tentative="1">
+      <w:start w:val="1"/>
+      <w:numFmt w:val="bullet"/>
+      <w:lvlText w:val=""/>
+      <w:lvlJc w:val="left"/>
+      <w:pPr>
+        <w:ind w:left="2160" w:hanging="360"/>
+      </w:pPr>
+      <w:rPr>
+        <w:rFonts w:ascii="Wingdings" w:hAnsi="Wingdings" w:hint="default"/>
+      </w:rPr>
+    </w:lvl>
+    <w:lvl w:ilvl="3" w:tplc="04100001" w:tentative="1">
+      <w:start w:val="1"/>
+      <w:numFmt w:val="bullet"/>
+      <w:lvlText w:val=""/>
+      <w:lvlJc w:val="left"/>
+      <w:pPr>
+        <w:ind w:left="2880" w:hanging="360"/>
+      </w:pPr>
+      <w:rPr>
+        <w:rFonts w:ascii="Symbol" w:hAnsi="Symbol" w:hint="default"/>
+      </w:rPr>
+    </w:lvl>
+    <w:lvl w:ilvl="4" w:tplc="04100003" w:tentative="1">
+      <w:start w:val="1"/>
+      <w:numFmt w:val="bullet"/>
+      <w:lvlText w:val="o"/>
+      <w:lvlJc w:val="left"/>
+      <w:pPr>
+        <w:ind w:left="3600" w:hanging="360"/>
+      </w:pPr>
+      <w:rPr>
+        <w:rFonts w:ascii="Courier New" w:hAnsi="Courier New" w:cs="Courier New" w:hint="default"/>
+      </w:rPr>
+    </w:lvl>
+    <w:lvl w:ilvl="5" w:tplc="04100005" w:tentative="1">
+      <w:start w:val="1"/>
+      <w:numFmt w:val="bullet"/>
+      <w:lvlText w:val=""/>
+      <w:lvlJc w:val="left"/>
+      <w:pPr>
+        <w:ind w:left="4320" w:hanging="360"/>
+      </w:pPr>
+      <w:rPr>
+        <w:rFonts w:ascii="Wingdings" w:hAnsi="Wingdings" w:hint="default"/>
+      </w:rPr>
+    </w:lvl>
+    <w:lvl w:ilvl="6" w:tplc="04100001" w:tentative="1">
+      <w:start w:val="1"/>
+      <w:numFmt w:val="bullet"/>
+      <w:lvlText w:val=""/>
+      <w:lvlJc w:val="left"/>
+      <w:pPr>
+        <w:ind w:left="5040" w:hanging="360"/>
+      </w:pPr>
+      <w:rPr>
+        <w:rFonts w:ascii="Symbol" w:hAnsi="Symbol" w:hint="default"/>
+      </w:rPr>
+    </w:lvl>
+    <w:lvl w:ilvl="7" w:tplc="04100003" w:tentative="1">
+      <w:start w:val="1"/>
+      <w:numFmt w:val="bullet"/>
+      <w:lvlText w:val="o"/>
+      <w:lvlJc w:val="left"/>
+      <w:pPr>
+        <w:ind w:left="5760" w:hanging="360"/>
+      </w:pPr>
+      <w:rPr>
+        <w:rFonts w:ascii="Courier New" w:hAnsi="Courier New" w:cs="Courier New" w:hint="default"/>
+      </w:rPr>
+    </w:lvl>
+    <w:lvl w:ilvl="8" w:tplc="04100005" w:tentative="1">
+      <w:start w:val="1"/>
+      <w:numFmt w:val="bullet"/>
+      <w:lvlText w:val=""/>
+      <w:lvlJc w:val="left"/>
+      <w:pPr>
+        <w:ind w:left="6480" w:hanging="360"/>
+      </w:pPr>
+      <w:rPr>
+        <w:rFonts w:ascii="Wingdings" w:hAnsi="Wingdings" w:hint="default"/>
+      </w:rPr>
+    </w:lvl>
+  </w:abstractNum>
+  <w:abstractNum w:abstractNumId="1" w15:restartNumberingAfterBreak="0">
+    <w:nsid w:val="41EE0076"/>
+    <w:multiLevelType w:val="hybridMultilevel"/>
+    <w:tmpl w:val="D06408F8"/>
+    <w:lvl w:ilvl="0" w:tplc="04100001">
+      <w:start w:val="1"/>
+      <w:numFmt w:val="bullet"/>
+      <w:lvlText w:val=""/>
+      <w:lvlJc w:val="left"/>
+      <w:pPr>
+        <w:ind w:left="720" w:hanging="360"/>
+      </w:pPr>
+      <w:rPr>
+        <w:rFonts w:ascii="Symbol" w:hAnsi="Symbol" w:hint="default"/>
+      </w:rPr>
+    </w:lvl>
+    <w:lvl w:ilvl="1" w:tplc="04100003" w:tentative="1">
+      <w:start w:val="1"/>
+      <w:numFmt w:val="bullet"/>
+      <w:lvlText w:val="o"/>
+      <w:lvlJc w:val="left"/>
+      <w:pPr>
+        <w:ind w:left="1440" w:hanging="360"/>
+      </w:pPr>
+      <w:rPr>
+        <w:rFonts w:ascii="Courier New" w:hAnsi="Courier New" w:cs="Courier New" w:hint="default"/>
+      </w:rPr>
+    </w:lvl>
+    <w:lvl w:ilvl="2" w:tplc="04100005" w:tentative="1">
+      <w:start w:val="1"/>
+      <w:numFmt w:val="bullet"/>
+      <w:lvlText w:val=""/>
+      <w:lvlJc w:val="left"/>
+      <w:pPr>
+        <w:ind w:left="2160" w:hanging="360"/>
+      </w:pPr>
+      <w:rPr>
+        <w:rFonts w:ascii="Wingdings" w:hAnsi="Wingdings" w:hint="default"/>
+      </w:rPr>
+    </w:lvl>
+    <w:lvl w:ilvl="3" w:tplc="04100001" w:tentative="1">
+      <w:start w:val="1"/>
+      <w:numFmt w:val="bullet"/>
+      <w:lvlText w:val=""/>
+      <w:lvlJc w:val="left"/>
+      <w:pPr>
+        <w:ind w:left="2880" w:hanging="360"/>
+      </w:pPr>
+      <w:rPr>
+        <w:rFonts w:ascii="Symbol" w:hAnsi="Symbol" w:hint="default"/>
+      </w:rPr>
+    </w:lvl>
+    <w:lvl w:ilvl="4" w:tplc="04100003" w:tentative="1">
+      <w:start w:val="1"/>
+      <w:numFmt w:val="bullet"/>
+      <w:lvlText w:val="o"/>
+      <w:lvlJc w:val="left"/>
+      <w:pPr>
+        <w:ind w:left="3600" w:hanging="360"/>
+      </w:pPr>
+      <w:rPr>
+        <w:rFonts w:ascii="Courier New" w:hAnsi="Courier New" w:cs="Courier New" w:hint="default"/>
+      </w:rPr>
+    </w:lvl>
+    <w:lvl w:ilvl="5" w:tplc="04100005" w:tentative="1">
+      <w:start w:val="1"/>
+      <w:numFmt w:val="bullet"/>
+      <w:lvlText w:val=""/>
+      <w:lvlJc w:val="left"/>
+      <w:pPr>
+        <w:ind w:left="4320" w:hanging="360"/>
+      </w:pPr>
+      <w:rPr>
+        <w:rFonts w:ascii="Wingdings" w:hAnsi="Wingdings" w:hint="default"/>
+      </w:rPr>
+    </w:lvl>
+    <w:lvl w:ilvl="6" w:tplc="04100001" w:tentative="1">
+      <w:start w:val="1"/>
+      <w:numFmt w:val="bullet"/>
+      <w:lvlText w:val=""/>
+      <w:lvlJc w:val="left"/>
+      <w:pPr>
+        <w:ind w:left="5040" w:hanging="360"/>
+      </w:pPr>
+      <w:rPr>
+        <w:rFonts w:ascii="Symbol" w:hAnsi="Symbol" w:hint="default"/>
+      </w:rPr>
+    </w:lvl>
+    <w:lvl w:ilvl="7" w:tplc="04100003" w:tentative="1">
+      <w:start w:val="1"/>
+      <w:numFmt w:val="bullet"/>
+      <w:lvlText w:val="o"/>
+      <w:lvlJc w:val="left"/>
+      <w:pPr>
+        <w:ind w:left="5760" w:hanging="360"/>
+      </w:pPr>
+      <w:rPr>
+        <w:rFonts w:ascii="Courier New" w:hAnsi="Courier New" w:cs="Courier New" w:hint="default"/>
+      </w:rPr>
+    </w:lvl>
+    <w:lvl w:ilvl="8" w:tplc="04100005" w:tentative="1">
+      <w:start w:val="1"/>
+      <w:numFmt w:val="bullet"/>
+      <w:lvlText w:val=""/>
+      <w:lvlJc w:val="left"/>
+      <w:pPr>
+        <w:ind w:left="6480" w:hanging="360"/>
+      </w:pPr>
+      <w:rPr>
+        <w:rFonts w:ascii="Wingdings" w:hAnsi="Wingdings" w:hint="default"/>
+      </w:rPr>
+    </w:lvl>
+  </w:abstractNum>
+  <w:abstractNum w:abstractNumId="2" w15:restartNumberingAfterBreak="0">
     <w:nsid w:val="53F0737A"/>
     <w:multiLevelType w:val="multilevel"/>
     <w:tmpl w:val="0410001F"/>
@@ -600,8 +2852,192 @@
       </w:pPr>
     </w:lvl>
   </w:abstractNum>
+  <w:abstractNum w:abstractNumId="3" w15:restartNumberingAfterBreak="0">
+    <w:nsid w:val="7D1C7EDE"/>
+    <w:multiLevelType w:val="multilevel"/>
+    <w:tmpl w:val="0410001F"/>
+    <w:lvl w:ilvl="0">
+      <w:start w:val="1"/>
+      <w:numFmt w:val="decimal"/>
+      <w:lvlText w:val="%1."/>
+      <w:lvlJc w:val="left"/>
+      <w:pPr>
+        <w:ind w:left="360" w:hanging="360"/>
+      </w:pPr>
+    </w:lvl>
+    <w:lvl w:ilvl="1">
+      <w:start w:val="1"/>
+      <w:numFmt w:val="decimal"/>
+      <w:lvlText w:val="%1.%2."/>
+      <w:lvlJc w:val="left"/>
+      <w:pPr>
+        <w:ind w:left="792" w:hanging="432"/>
+      </w:pPr>
+    </w:lvl>
+    <w:lvl w:ilvl="2">
+      <w:start w:val="1"/>
+      <w:numFmt w:val="decimal"/>
+      <w:lvlText w:val="%1.%2.%3."/>
+      <w:lvlJc w:val="left"/>
+      <w:pPr>
+        <w:ind w:left="1224" w:hanging="504"/>
+      </w:pPr>
+    </w:lvl>
+    <w:lvl w:ilvl="3">
+      <w:start w:val="1"/>
+      <w:numFmt w:val="decimal"/>
+      <w:lvlText w:val="%1.%2.%3.%4."/>
+      <w:lvlJc w:val="left"/>
+      <w:pPr>
+        <w:ind w:left="1728" w:hanging="648"/>
+      </w:pPr>
+    </w:lvl>
+    <w:lvl w:ilvl="4">
+      <w:start w:val="1"/>
+      <w:numFmt w:val="decimal"/>
+      <w:lvlText w:val="%1.%2.%3.%4.%5."/>
+      <w:lvlJc w:val="left"/>
+      <w:pPr>
+        <w:ind w:left="2232" w:hanging="792"/>
+      </w:pPr>
+    </w:lvl>
+    <w:lvl w:ilvl="5">
+      <w:start w:val="1"/>
+      <w:numFmt w:val="decimal"/>
+      <w:lvlText w:val="%1.%2.%3.%4.%5.%6."/>
+      <w:lvlJc w:val="left"/>
+      <w:pPr>
+        <w:ind w:left="2736" w:hanging="936"/>
+      </w:pPr>
+    </w:lvl>
+    <w:lvl w:ilvl="6">
+      <w:start w:val="1"/>
+      <w:numFmt w:val="decimal"/>
+      <w:lvlText w:val="%1.%2.%3.%4.%5.%6.%7."/>
+      <w:lvlJc w:val="left"/>
+      <w:pPr>
+        <w:ind w:left="3240" w:hanging="1080"/>
+      </w:pPr>
+    </w:lvl>
+    <w:lvl w:ilvl="7">
+      <w:start w:val="1"/>
+      <w:numFmt w:val="decimal"/>
+      <w:lvlText w:val="%1.%2.%3.%4.%5.%6.%7.%8."/>
+      <w:lvlJc w:val="left"/>
+      <w:pPr>
+        <w:ind w:left="3744" w:hanging="1224"/>
+      </w:pPr>
+    </w:lvl>
+    <w:lvl w:ilvl="8">
+      <w:start w:val="1"/>
+      <w:numFmt w:val="decimal"/>
+      <w:lvlText w:val="%1.%2.%3.%4.%5.%6.%7.%8.%9."/>
+      <w:lvlJc w:val="left"/>
+      <w:pPr>
+        <w:ind w:left="4320" w:hanging="1440"/>
+      </w:pPr>
+    </w:lvl>
+  </w:abstractNum>
+  <w:abstractNum w:abstractNumId="4" w15:restartNumberingAfterBreak="0">
+    <w:nsid w:val="7D394134"/>
+    <w:multiLevelType w:val="multilevel"/>
+    <w:tmpl w:val="0410001F"/>
+    <w:lvl w:ilvl="0">
+      <w:start w:val="1"/>
+      <w:numFmt w:val="decimal"/>
+      <w:lvlText w:val="%1."/>
+      <w:lvlJc w:val="left"/>
+      <w:pPr>
+        <w:ind w:left="360" w:hanging="360"/>
+      </w:pPr>
+    </w:lvl>
+    <w:lvl w:ilvl="1">
+      <w:start w:val="1"/>
+      <w:numFmt w:val="decimal"/>
+      <w:lvlText w:val="%1.%2."/>
+      <w:lvlJc w:val="left"/>
+      <w:pPr>
+        <w:ind w:left="792" w:hanging="432"/>
+      </w:pPr>
+    </w:lvl>
+    <w:lvl w:ilvl="2">
+      <w:start w:val="1"/>
+      <w:numFmt w:val="decimal"/>
+      <w:lvlText w:val="%1.%2.%3."/>
+      <w:lvlJc w:val="left"/>
+      <w:pPr>
+        <w:ind w:left="1224" w:hanging="504"/>
+      </w:pPr>
+    </w:lvl>
+    <w:lvl w:ilvl="3">
+      <w:start w:val="1"/>
+      <w:numFmt w:val="decimal"/>
+      <w:lvlText w:val="%1.%2.%3.%4."/>
+      <w:lvlJc w:val="left"/>
+      <w:pPr>
+        <w:ind w:left="1728" w:hanging="648"/>
+      </w:pPr>
+    </w:lvl>
+    <w:lvl w:ilvl="4">
+      <w:start w:val="1"/>
+      <w:numFmt w:val="decimal"/>
+      <w:lvlText w:val="%1.%2.%3.%4.%5."/>
+      <w:lvlJc w:val="left"/>
+      <w:pPr>
+        <w:ind w:left="2232" w:hanging="792"/>
+      </w:pPr>
+    </w:lvl>
+    <w:lvl w:ilvl="5">
+      <w:start w:val="1"/>
+      <w:numFmt w:val="decimal"/>
+      <w:lvlText w:val="%1.%2.%3.%4.%5.%6."/>
+      <w:lvlJc w:val="left"/>
+      <w:pPr>
+        <w:ind w:left="2736" w:hanging="936"/>
+      </w:pPr>
+    </w:lvl>
+    <w:lvl w:ilvl="6">
+      <w:start w:val="1"/>
+      <w:numFmt w:val="decimal"/>
+      <w:lvlText w:val="%1.%2.%3.%4.%5.%6.%7."/>
+      <w:lvlJc w:val="left"/>
+      <w:pPr>
+        <w:ind w:left="3240" w:hanging="1080"/>
+      </w:pPr>
+    </w:lvl>
+    <w:lvl w:ilvl="7">
+      <w:start w:val="1"/>
+      <w:numFmt w:val="decimal"/>
+      <w:lvlText w:val="%1.%2.%3.%4.%5.%6.%7.%8."/>
+      <w:lvlJc w:val="left"/>
+      <w:pPr>
+        <w:ind w:left="3744" w:hanging="1224"/>
+      </w:pPr>
+    </w:lvl>
+    <w:lvl w:ilvl="8">
+      <w:start w:val="1"/>
+      <w:numFmt w:val="decimal"/>
+      <w:lvlText w:val="%1.%2.%3.%4.%5.%6.%7.%8.%9."/>
+      <w:lvlJc w:val="left"/>
+      <w:pPr>
+        <w:ind w:left="4320" w:hanging="1440"/>
+      </w:pPr>
+    </w:lvl>
+  </w:abstractNum>
   <w:num w:numId="1">
+    <w:abstractNumId w:val="2"/>
+  </w:num>
+  <w:num w:numId="2">
+    <w:abstractNumId w:val="1"/>
+  </w:num>
+  <w:num w:numId="3">
     <w:abstractNumId w:val="0"/>
+  </w:num>
+  <w:num w:numId="4">
+    <w:abstractNumId w:val="3"/>
+  </w:num>
+  <w:num w:numId="5">
+    <w:abstractNumId w:val="4"/>
   </w:num>
 </w:numbering>
 </file>
@@ -1057,6 +3493,56 @@
       <w:color w:val="808080"/>
     </w:rPr>
   </w:style>
+  <w:style w:type="paragraph" w:styleId="Intestazione">
+    <w:name w:val="header"/>
+    <w:basedOn w:val="Normale"/>
+    <w:link w:val="IntestazioneCarattere"/>
+    <w:uiPriority w:val="99"/>
+    <w:unhideWhenUsed/>
+    <w:rsid w:val="00F07F1A"/>
+    <w:pPr>
+      <w:tabs>
+        <w:tab w:val="center" w:pos="4819"/>
+        <w:tab w:val="right" w:pos="9638"/>
+      </w:tabs>
+      <w:spacing w:after="0" w:line="240" w:lineRule="auto"/>
+    </w:pPr>
+  </w:style>
+  <w:style w:type="character" w:customStyle="1" w:styleId="IntestazioneCarattere">
+    <w:name w:val="Intestazione Carattere"/>
+    <w:basedOn w:val="Carpredefinitoparagrafo"/>
+    <w:link w:val="Intestazione"/>
+    <w:uiPriority w:val="99"/>
+    <w:rsid w:val="00F07F1A"/>
+    <w:rPr>
+      <w:lang w:val="en-US"/>
+    </w:rPr>
+  </w:style>
+  <w:style w:type="paragraph" w:styleId="Pidipagina">
+    <w:name w:val="footer"/>
+    <w:basedOn w:val="Normale"/>
+    <w:link w:val="PidipaginaCarattere"/>
+    <w:uiPriority w:val="99"/>
+    <w:unhideWhenUsed/>
+    <w:rsid w:val="00F07F1A"/>
+    <w:pPr>
+      <w:tabs>
+        <w:tab w:val="center" w:pos="4819"/>
+        <w:tab w:val="right" w:pos="9638"/>
+      </w:tabs>
+      <w:spacing w:after="0" w:line="240" w:lineRule="auto"/>
+    </w:pPr>
+  </w:style>
+  <w:style w:type="character" w:customStyle="1" w:styleId="PidipaginaCarattere">
+    <w:name w:val="Piè di pagina Carattere"/>
+    <w:basedOn w:val="Carpredefinitoparagrafo"/>
+    <w:link w:val="Pidipagina"/>
+    <w:uiPriority w:val="99"/>
+    <w:rsid w:val="00F07F1A"/>
+    <w:rPr>
+      <w:lang w:val="en-US"/>
+    </w:rPr>
+  </w:style>
 </w:styles>
 </file>
 

</xml_diff>